<commit_message>
+after pulse & time recovery
</commit_message>
<xml_diff>
--- a/lucrare dizertatie.docx
+++ b/lucrare dizertatie.docx
@@ -615,14 +615,7 @@
           <w:rFonts w:ascii="Times New Roman" w:hAnsi="Times New Roman" w:cs="Times New Roman"/>
           <w:lang w:val="ro-RO"/>
         </w:rPr>
-        <w:t>Fenomen digital in fenomen spectrometric – de completat</w:t>
-      </w:r>
-      <w:r>
-        <w:rPr>
-          <w:rFonts w:ascii="Times New Roman" w:hAnsi="Times New Roman" w:cs="Times New Roman"/>
-          <w:lang w:val="ro-RO"/>
-        </w:rPr>
-        <w:t xml:space="preserve"> </w:t>
+        <w:t xml:space="preserve">Fenomen digital in fenomen spectrometric – de completat </w:t>
       </w:r>
       <w:proofErr w:type="spellStart"/>
       <w:r>
@@ -638,8 +631,38 @@
           <w:rFonts w:ascii="Times New Roman" w:hAnsi="Times New Roman" w:cs="Times New Roman"/>
           <w:lang w:val="ro-RO"/>
         </w:rPr>
-        <w:t xml:space="preserve"> GM</w:t>
-      </w:r>
+        <w:t xml:space="preserve"> </w:t>
+      </w:r>
+      <w:proofErr w:type="spellStart"/>
+      <w:r>
+        <w:rPr>
+          <w:rFonts w:ascii="Times New Roman" w:hAnsi="Times New Roman" w:cs="Times New Roman"/>
+          <w:lang w:val="ro-RO"/>
+        </w:rPr>
+        <w:t>G</w:t>
+      </w:r>
+      <w:r>
+        <w:rPr>
+          <w:rFonts w:ascii="Times New Roman" w:hAnsi="Times New Roman" w:cs="Times New Roman"/>
+          <w:lang w:val="ro-RO"/>
+        </w:rPr>
+        <w:t>eiger</w:t>
+      </w:r>
+      <w:r>
+        <w:rPr>
+          <w:rFonts w:ascii="Times New Roman" w:hAnsi="Times New Roman" w:cs="Times New Roman"/>
+          <w:lang w:val="ro-RO"/>
+        </w:rPr>
+        <w:t>M</w:t>
+      </w:r>
+      <w:r>
+        <w:rPr>
+          <w:rFonts w:ascii="Times New Roman" w:hAnsi="Times New Roman" w:cs="Times New Roman"/>
+          <w:lang w:val="ro-RO"/>
+        </w:rPr>
+        <w:t>uller</w:t>
+      </w:r>
+      <w:proofErr w:type="spellEnd"/>
     </w:p>
     <w:p>
       <w:pPr>
@@ -676,6 +699,44 @@
       <w:pPr>
         <w:pStyle w:val="ListParagraph"/>
         <w:numPr>
+          <w:ilvl w:val="3"/>
+          <w:numId w:val="1"/>
+        </w:numPr>
+        <w:rPr>
+          <w:rFonts w:ascii="Times New Roman" w:hAnsi="Times New Roman" w:cs="Times New Roman"/>
+          <w:b/>
+          <w:i/>
+          <w:lang w:val="ro-RO"/>
+        </w:rPr>
+      </w:pPr>
+      <w:r>
+        <w:rPr>
+          <w:rFonts w:ascii="Times New Roman" w:hAnsi="Times New Roman" w:cs="Times New Roman"/>
+          <w:lang w:val="ro-RO"/>
+        </w:rPr>
+        <w:t xml:space="preserve">Formarea semnalului (signal </w:t>
+      </w:r>
+      <w:proofErr w:type="spellStart"/>
+      <w:r>
+        <w:rPr>
+          <w:rFonts w:ascii="Times New Roman" w:hAnsi="Times New Roman" w:cs="Times New Roman"/>
+          <w:lang w:val="ro-RO"/>
+        </w:rPr>
+        <w:t>shaping</w:t>
+      </w:r>
+      <w:proofErr w:type="spellEnd"/>
+      <w:r>
+        <w:rPr>
+          <w:rFonts w:ascii="Times New Roman" w:hAnsi="Times New Roman" w:cs="Times New Roman"/>
+          <w:lang w:val="ro-RO"/>
+        </w:rPr>
+        <w:t>)</w:t>
+      </w:r>
+    </w:p>
+    <w:p>
+      <w:pPr>
+        <w:pStyle w:val="ListParagraph"/>
+        <w:numPr>
           <w:ilvl w:val="2"/>
           <w:numId w:val="1"/>
         </w:numPr>
@@ -1206,6 +1267,58 @@
           <w:lang w:val="ro-RO"/>
         </w:rPr>
       </w:pPr>
+      <w:r>
+        <w:rPr>
+          <w:rFonts w:ascii="Times New Roman" w:hAnsi="Times New Roman" w:cs="Times New Roman"/>
+          <w:lang w:val="ro-RO"/>
+        </w:rPr>
+        <w:t>Timp de recuperare (</w:t>
+      </w:r>
+      <w:proofErr w:type="spellStart"/>
+      <w:r>
+        <w:rPr>
+          <w:rFonts w:ascii="Times New Roman" w:hAnsi="Times New Roman" w:cs="Times New Roman"/>
+          <w:lang w:val="ro-RO"/>
+        </w:rPr>
+        <w:t>Recovery</w:t>
+      </w:r>
+      <w:proofErr w:type="spellEnd"/>
+      <w:r>
+        <w:rPr>
+          <w:rFonts w:ascii="Times New Roman" w:hAnsi="Times New Roman" w:cs="Times New Roman"/>
+          <w:lang w:val="ro-RO"/>
+        </w:rPr>
+        <w:t xml:space="preserve"> </w:t>
+      </w:r>
+      <w:proofErr w:type="spellStart"/>
+      <w:r>
+        <w:rPr>
+          <w:rFonts w:ascii="Times New Roman" w:hAnsi="Times New Roman" w:cs="Times New Roman"/>
+          <w:lang w:val="ro-RO"/>
+        </w:rPr>
+        <w:t>time</w:t>
+      </w:r>
+      <w:proofErr w:type="spellEnd"/>
+      <w:r>
+        <w:rPr>
+          <w:rFonts w:ascii="Times New Roman" w:hAnsi="Times New Roman" w:cs="Times New Roman"/>
+          <w:lang w:val="ro-RO"/>
+        </w:rPr>
+        <w:t>)</w:t>
+      </w:r>
+    </w:p>
+    <w:p>
+      <w:pPr>
+        <w:pStyle w:val="ListParagraph"/>
+        <w:numPr>
+          <w:ilvl w:val="3"/>
+          <w:numId w:val="1"/>
+        </w:numPr>
+        <w:rPr>
+          <w:rFonts w:ascii="Times New Roman" w:hAnsi="Times New Roman" w:cs="Times New Roman"/>
+          <w:lang w:val="ro-RO"/>
+        </w:rPr>
+      </w:pPr>
       <w:proofErr w:type="spellStart"/>
       <w:r>
         <w:rPr>
@@ -1702,6 +1815,7 @@
           <w:rFonts w:ascii="Times New Roman" w:hAnsi="Times New Roman" w:cs="Times New Roman"/>
           <w:lang w:val="ro-RO"/>
         </w:rPr>
+        <w:lastRenderedPageBreak/>
         <w:t xml:space="preserve">CAN prin </w:t>
       </w:r>
       <w:proofErr w:type="spellStart"/>
@@ -1931,7 +2045,6 @@
           <w:rFonts w:ascii="Times New Roman" w:hAnsi="Times New Roman" w:cs="Times New Roman"/>
           <w:lang w:val="ro-RO"/>
         </w:rPr>
-        <w:lastRenderedPageBreak/>
         <w:t>PSA</w:t>
       </w:r>
       <w:r>
@@ -3015,13 +3128,23 @@
         <w:t>SiPM</w:t>
       </w:r>
       <w:proofErr w:type="spellEnd"/>
-      <w:r>
-        <w:rPr>
-          <w:rFonts w:ascii="Times New Roman" w:hAnsi="Times New Roman" w:cs="Times New Roman"/>
-          <w:b/>
-          <w:lang w:val="ro-RO"/>
-        </w:rPr>
-        <w:t xml:space="preserve"> seria B, C, J</w:t>
+    </w:p>
+    <w:p>
+      <w:pPr>
+        <w:ind w:firstLine="720"/>
+        <w:rPr>
+          <w:rFonts w:ascii="Times New Roman" w:hAnsi="Times New Roman" w:cs="Times New Roman"/>
+          <w:b/>
+          <w:lang w:val="ro-RO"/>
+        </w:rPr>
+      </w:pPr>
+      <w:r>
+        <w:rPr>
+          <w:rFonts w:ascii="Times New Roman" w:hAnsi="Times New Roman" w:cs="Times New Roman"/>
+          <w:b/>
+          <w:lang w:val="ro-RO"/>
+        </w:rPr>
+        <w:t>Introducere</w:t>
       </w:r>
     </w:p>
     <w:p>
@@ -3056,7 +3179,6 @@
     </w:p>
     <w:p>
       <w:pPr>
-        <w:ind w:firstLine="720"/>
         <w:rPr>
           <w:rFonts w:ascii="Times New Roman" w:hAnsi="Times New Roman" w:cs="Times New Roman"/>
           <w:lang w:val="ro-RO"/>
@@ -3516,7 +3638,15 @@
           <w:rFonts w:ascii="Times New Roman" w:hAnsi="Times New Roman" w:cs="Times New Roman"/>
           <w:color w:val="000000"/>
         </w:rPr>
-        <w:t xml:space="preserve"> have a gain of typically 10</w:t>
+        <w:t xml:space="preserve"> have a gain of </w:t>
+      </w:r>
+      <w:r>
+        <w:rPr>
+          <w:rFonts w:ascii="Times New Roman" w:hAnsi="Times New Roman" w:cs="Times New Roman"/>
+          <w:color w:val="000000"/>
+        </w:rPr>
+        <w:lastRenderedPageBreak/>
+        <w:t>typically 10</w:t>
       </w:r>
       <w:r>
         <w:rPr>
@@ -3584,15 +3714,7 @@
           <w:rFonts w:ascii="Times New Roman" w:hAnsi="Times New Roman" w:cs="Times New Roman"/>
           <w:color w:val="000000"/>
         </w:rPr>
-        <w:t xml:space="preserve">to </w:t>
-      </w:r>
-      <w:r>
-        <w:rPr>
-          <w:rFonts w:ascii="Times New Roman" w:hAnsi="Times New Roman" w:cs="Times New Roman"/>
-          <w:color w:val="000000"/>
-        </w:rPr>
-        <w:lastRenderedPageBreak/>
-        <w:t>100</w:t>
+        <w:t>to 100</w:t>
       </w:r>
       <w:r>
         <w:rPr>
@@ -3837,20 +3959,6 @@
         </w:rPr>
         <w:t xml:space="preserve"> chip. </w:t>
       </w:r>
-    </w:p>
-    <w:p>
-      <w:pPr>
-        <w:widowControl w:val="0"/>
-        <w:autoSpaceDE w:val="0"/>
-        <w:autoSpaceDN w:val="0"/>
-        <w:adjustRightInd w:val="0"/>
-        <w:spacing w:line="360" w:lineRule="atLeast"/>
-        <w:ind w:firstLine="720"/>
-        <w:rPr>
-          <w:rFonts w:ascii="Times New Roman" w:hAnsi="Times New Roman" w:cs="Times New Roman"/>
-          <w:color w:val="000000"/>
-        </w:rPr>
-      </w:pPr>
     </w:p>
     <w:p>
       <w:pPr>
@@ -3878,7 +3986,7 @@
           <w:color w:val="000000"/>
           <w:lang w:val="ro-RO"/>
         </w:rPr>
-        <w:t xml:space="preserve">Caracteristici mecanice pentru o celulă </w:t>
+        <w:t xml:space="preserve">Ce este un </w:t>
       </w:r>
       <w:proofErr w:type="spellStart"/>
       <w:r>
@@ -3918,6 +4026,793 @@
           <w:color w:val="000000"/>
           <w:lang w:val="ro-RO"/>
         </w:rPr>
+        <w:t>Absorbția fotonilor în siliciu</w:t>
+      </w:r>
+    </w:p>
+    <w:p>
+      <w:pPr>
+        <w:widowControl w:val="0"/>
+        <w:autoSpaceDE w:val="0"/>
+        <w:autoSpaceDN w:val="0"/>
+        <w:adjustRightInd w:val="0"/>
+        <w:spacing w:line="360" w:lineRule="atLeast"/>
+        <w:rPr>
+          <w:rFonts w:ascii="Times New Roman" w:hAnsi="Times New Roman" w:cs="Times New Roman"/>
+          <w:color w:val="000000"/>
+          <w:lang w:val="ro-RO"/>
+        </w:rPr>
+      </w:pPr>
+      <w:r>
+        <w:rPr>
+          <w:rFonts w:ascii="Times New Roman" w:hAnsi="Times New Roman" w:cs="Times New Roman"/>
+          <w:color w:val="000000"/>
+          <w:lang w:val="ro-RO"/>
+        </w:rPr>
+        <w:t>Atunci când un foton traversează siliciul, poate fi abso</w:t>
+      </w:r>
+      <w:r>
+        <w:rPr>
+          <w:rFonts w:ascii="Times New Roman" w:hAnsi="Times New Roman" w:cs="Times New Roman"/>
+          <w:color w:val="000000"/>
+          <w:lang w:val="ro-RO"/>
+        </w:rPr>
+        <w:t>rbit și astfel își transferă energia unui electron</w:t>
+      </w:r>
+      <w:r>
+        <w:rPr>
+          <w:rFonts w:ascii="Times New Roman" w:hAnsi="Times New Roman" w:cs="Times New Roman"/>
+          <w:color w:val="000000"/>
+          <w:lang w:val="ro-RO"/>
+        </w:rPr>
+        <w:t xml:space="preserve">, acesta trecând din banda de valență în banda de conducție, creând o pereche electron-gol. </w:t>
+      </w:r>
+      <w:r>
+        <w:rPr>
+          <w:rFonts w:ascii="Times New Roman" w:hAnsi="Times New Roman" w:cs="Times New Roman"/>
+          <w:color w:val="FF0000"/>
+          <w:lang w:val="ro-RO"/>
+        </w:rPr>
+        <w:t xml:space="preserve">Adâncimea de absorbție </w:t>
+      </w:r>
+      <w:r>
+        <w:rPr>
+          <w:rFonts w:ascii="Times New Roman" w:hAnsi="Times New Roman" w:cs="Times New Roman"/>
+          <w:color w:val="000000"/>
+          <w:lang w:val="ro-RO"/>
+        </w:rPr>
+        <w:t>a unu foton în siliciu depinde de lungimea lui de unda, deci de energia fotonului incident.</w:t>
+      </w:r>
+      <w:r>
+        <w:rPr>
+          <w:rFonts w:ascii="Times New Roman" w:hAnsi="Times New Roman" w:cs="Times New Roman"/>
+          <w:color w:val="000000"/>
+          <w:lang w:val="ro-RO"/>
+        </w:rPr>
+        <w:t xml:space="preserve"> </w:t>
+      </w:r>
+    </w:p>
+    <w:p>
+      <w:pPr>
+        <w:widowControl w:val="0"/>
+        <w:autoSpaceDE w:val="0"/>
+        <w:autoSpaceDN w:val="0"/>
+        <w:adjustRightInd w:val="0"/>
+        <w:spacing w:line="360" w:lineRule="atLeast"/>
+        <w:jc w:val="center"/>
+        <w:rPr>
+          <w:rFonts w:ascii="Times New Roman" w:hAnsi="Times New Roman" w:cs="Times New Roman"/>
+          <w:color w:val="000000"/>
+          <w:lang w:val="ro-RO"/>
+        </w:rPr>
+      </w:pPr>
+      <w:r>
+        <w:rPr>
+          <w:rFonts w:ascii="Times New Roman" w:hAnsi="Times New Roman" w:cs="Times New Roman"/>
+          <w:noProof/>
+          <w:color w:val="000000"/>
+          <w:lang w:eastAsia="en-GB"/>
+        </w:rPr>
+        <w:drawing>
+          <wp:inline distT="0" distB="0" distL="0" distR="0" wp14:anchorId="42B79D1E" wp14:editId="65C8F0A9">
+            <wp:extent cx="2700049" cy="3001826"/>
+            <wp:effectExtent l="0" t="0" r="0" b="0"/>
+            <wp:docPr id="5" name="Picture 5" descr="../../Desktop/Screen%20Shot%202017-11-07%20at%2013.34.13."/>
+            <wp:cNvGraphicFramePr>
+              <a:graphicFrameLocks xmlns:a="http://schemas.openxmlformats.org/drawingml/2006/main" noChangeAspect="1"/>
+            </wp:cNvGraphicFramePr>
+            <a:graphic xmlns:a="http://schemas.openxmlformats.org/drawingml/2006/main">
+              <a:graphicData uri="http://schemas.openxmlformats.org/drawingml/2006/picture">
+                <pic:pic xmlns:pic="http://schemas.openxmlformats.org/drawingml/2006/picture">
+                  <pic:nvPicPr>
+                    <pic:cNvPr id="0" name="Picture 1" descr="../../Desktop/Screen%20Shot%202017-11-07%20at%2013.34.13."/>
+                    <pic:cNvPicPr>
+                      <a:picLocks noChangeAspect="1" noChangeArrowheads="1"/>
+                    </pic:cNvPicPr>
+                  </pic:nvPicPr>
+                  <pic:blipFill>
+                    <a:blip r:embed="rId8">
+                      <a:extLst>
+                        <a:ext uri="{28A0092B-C50C-407E-A947-70E740481C1C}">
+                          <a14:useLocalDpi xmlns:a14="http://schemas.microsoft.com/office/drawing/2010/main" val="0"/>
+                        </a:ext>
+                      </a:extLst>
+                    </a:blip>
+                    <a:srcRect/>
+                    <a:stretch>
+                      <a:fillRect/>
+                    </a:stretch>
+                  </pic:blipFill>
+                  <pic:spPr bwMode="auto">
+                    <a:xfrm>
+                      <a:off x="0" y="0"/>
+                      <a:ext cx="2702979" cy="3005083"/>
+                    </a:xfrm>
+                    <a:prstGeom prst="rect">
+                      <a:avLst/>
+                    </a:prstGeom>
+                    <a:noFill/>
+                    <a:ln>
+                      <a:noFill/>
+                    </a:ln>
+                  </pic:spPr>
+                </pic:pic>
+              </a:graphicData>
+            </a:graphic>
+          </wp:inline>
+        </w:drawing>
+      </w:r>
+      <w:proofErr w:type="spellStart"/>
+      <w:r>
+        <w:rPr>
+          <w:rFonts w:ascii="Times New Roman" w:hAnsi="Times New Roman" w:cs="Times New Roman"/>
+          <w:color w:val="FF0000"/>
+          <w:lang w:val="ro-RO"/>
+        </w:rPr>
+        <w:t>cite</w:t>
+      </w:r>
+      <w:proofErr w:type="spellEnd"/>
+      <w:r>
+        <w:rPr>
+          <w:rFonts w:ascii="Times New Roman" w:hAnsi="Times New Roman" w:cs="Times New Roman"/>
+          <w:color w:val="FF0000"/>
+          <w:lang w:val="ro-RO"/>
+        </w:rPr>
+        <w:t xml:space="preserve"> </w:t>
+      </w:r>
+      <w:proofErr w:type="spellStart"/>
+      <w:r>
+        <w:rPr>
+          <w:rFonts w:ascii="Times New Roman" w:hAnsi="Times New Roman" w:cs="Times New Roman"/>
+          <w:color w:val="FF0000"/>
+          <w:lang w:val="ro-RO"/>
+        </w:rPr>
+        <w:t>figure</w:t>
+      </w:r>
+      <w:proofErr w:type="spellEnd"/>
+      <w:r>
+        <w:rPr>
+          <w:rFonts w:ascii="Times New Roman" w:hAnsi="Times New Roman" w:cs="Times New Roman"/>
+          <w:color w:val="FF0000"/>
+          <w:lang w:val="ro-RO"/>
+        </w:rPr>
+        <w:t>!!!</w:t>
+      </w:r>
+    </w:p>
+    <w:p>
+      <w:pPr>
+        <w:widowControl w:val="0"/>
+        <w:autoSpaceDE w:val="0"/>
+        <w:autoSpaceDN w:val="0"/>
+        <w:adjustRightInd w:val="0"/>
+        <w:spacing w:line="360" w:lineRule="atLeast"/>
+        <w:rPr>
+          <w:rFonts w:ascii="Times New Roman" w:hAnsi="Times New Roman" w:cs="Times New Roman"/>
+          <w:color w:val="000000"/>
+          <w:lang w:val="ro-RO"/>
+        </w:rPr>
+      </w:pPr>
+      <w:r>
+        <w:rPr>
+          <w:rFonts w:ascii="Times New Roman" w:hAnsi="Times New Roman" w:cs="Times New Roman"/>
+          <w:color w:val="000000"/>
+          <w:lang w:val="ro-RO"/>
+        </w:rPr>
+        <w:t xml:space="preserve">După cum arată și figura nr x, siliciu poate absorbi eficient o plajă largă de lungimi de undă </w:t>
+      </w:r>
+      <w:r>
+        <w:rPr>
+          <w:rFonts w:ascii="Times New Roman" w:hAnsi="Times New Roman" w:cs="Times New Roman"/>
+          <w:color w:val="000000"/>
+          <w:lang w:val="ro-RO"/>
+        </w:rPr>
+        <w:lastRenderedPageBreak/>
+        <w:t xml:space="preserve">pentru o distanță de câțiva zeci de micrometri. </w:t>
+      </w:r>
+      <w:r>
+        <w:rPr>
+          <w:rFonts w:ascii="Times New Roman" w:hAnsi="Times New Roman" w:cs="Times New Roman"/>
+          <w:color w:val="000000"/>
+          <w:lang w:val="ro-RO"/>
+        </w:rPr>
+        <w:t xml:space="preserve">Pentru că absorbția în siliciu este dependentă de lungimea de undă a fotonilor, și </w:t>
+      </w:r>
+      <w:proofErr w:type="spellStart"/>
+      <w:r>
+        <w:rPr>
+          <w:rFonts w:ascii="Times New Roman" w:hAnsi="Times New Roman" w:cs="Times New Roman"/>
+          <w:color w:val="000000"/>
+          <w:lang w:val="ro-RO"/>
+        </w:rPr>
+        <w:t>eficința</w:t>
+      </w:r>
+      <w:proofErr w:type="spellEnd"/>
+      <w:r>
+        <w:rPr>
+          <w:rFonts w:ascii="Times New Roman" w:hAnsi="Times New Roman" w:cs="Times New Roman"/>
+          <w:color w:val="000000"/>
+          <w:lang w:val="ro-RO"/>
+        </w:rPr>
+        <w:t xml:space="preserve"> detecției de fotoni a unui </w:t>
+      </w:r>
+      <w:proofErr w:type="spellStart"/>
+      <w:r>
+        <w:rPr>
+          <w:rFonts w:ascii="Times New Roman" w:hAnsi="Times New Roman" w:cs="Times New Roman"/>
+          <w:color w:val="000000"/>
+          <w:lang w:val="ro-RO"/>
+        </w:rPr>
+        <w:t>fotosenzor</w:t>
+      </w:r>
+      <w:proofErr w:type="spellEnd"/>
+      <w:r>
+        <w:rPr>
+          <w:rFonts w:ascii="Times New Roman" w:hAnsi="Times New Roman" w:cs="Times New Roman"/>
+          <w:color w:val="000000"/>
+          <w:lang w:val="ro-RO"/>
+        </w:rPr>
+        <w:t xml:space="preserve"> va fi dependentă de lungimea de unda.</w:t>
+      </w:r>
+    </w:p>
+    <w:p>
+      <w:pPr>
+        <w:pStyle w:val="ListParagraph"/>
+        <w:widowControl w:val="0"/>
+        <w:numPr>
+          <w:ilvl w:val="2"/>
+          <w:numId w:val="5"/>
+        </w:numPr>
+        <w:autoSpaceDE w:val="0"/>
+        <w:autoSpaceDN w:val="0"/>
+        <w:adjustRightInd w:val="0"/>
+        <w:spacing w:line="360" w:lineRule="atLeast"/>
+        <w:rPr>
+          <w:rFonts w:ascii="Times New Roman" w:hAnsi="Times New Roman" w:cs="Times New Roman"/>
+          <w:b/>
+          <w:color w:val="000000"/>
+          <w:lang w:val="ro-RO"/>
+        </w:rPr>
+      </w:pPr>
+      <w:r>
+        <w:rPr>
+          <w:rFonts w:ascii="Times New Roman" w:hAnsi="Times New Roman" w:cs="Times New Roman"/>
+          <w:b/>
+          <w:color w:val="000000"/>
+          <w:lang w:val="ro-RO"/>
+        </w:rPr>
+        <w:t>Siliciu ca fotodiodă</w:t>
+      </w:r>
+    </w:p>
+    <w:p>
+      <w:pPr>
+        <w:pStyle w:val="ListParagraph"/>
+        <w:widowControl w:val="0"/>
+        <w:numPr>
+          <w:ilvl w:val="2"/>
+          <w:numId w:val="5"/>
+        </w:numPr>
+        <w:autoSpaceDE w:val="0"/>
+        <w:autoSpaceDN w:val="0"/>
+        <w:adjustRightInd w:val="0"/>
+        <w:spacing w:line="360" w:lineRule="atLeast"/>
+        <w:rPr>
+          <w:rFonts w:ascii="Times New Roman" w:hAnsi="Times New Roman" w:cs="Times New Roman"/>
+          <w:b/>
+          <w:color w:val="000000"/>
+          <w:lang w:val="ro-RO"/>
+        </w:rPr>
+      </w:pPr>
+    </w:p>
+    <w:p>
+      <w:pPr>
+        <w:pStyle w:val="ListParagraph"/>
+        <w:widowControl w:val="0"/>
+        <w:numPr>
+          <w:ilvl w:val="1"/>
+          <w:numId w:val="5"/>
+        </w:numPr>
+        <w:autoSpaceDE w:val="0"/>
+        <w:autoSpaceDN w:val="0"/>
+        <w:adjustRightInd w:val="0"/>
+        <w:spacing w:line="360" w:lineRule="atLeast"/>
+        <w:rPr>
+          <w:rFonts w:ascii="Times New Roman" w:hAnsi="Times New Roman" w:cs="Times New Roman"/>
+          <w:b/>
+          <w:color w:val="000000"/>
+          <w:lang w:val="ro-RO"/>
+        </w:rPr>
+      </w:pPr>
+      <w:r>
+        <w:rPr>
+          <w:rFonts w:ascii="Times New Roman" w:hAnsi="Times New Roman" w:cs="Times New Roman"/>
+          <w:b/>
+          <w:lang w:val="ro-RO"/>
+        </w:rPr>
+        <w:t xml:space="preserve">Fenomen digital in fenomen spectrometric – de completat </w:t>
+      </w:r>
+      <w:proofErr w:type="spellStart"/>
+      <w:r>
+        <w:rPr>
+          <w:rFonts w:ascii="Times New Roman" w:hAnsi="Times New Roman" w:cs="Times New Roman"/>
+          <w:b/>
+          <w:lang w:val="ro-RO"/>
+        </w:rPr>
+        <w:t>nx</w:t>
+      </w:r>
+      <w:proofErr w:type="spellEnd"/>
+      <w:r>
+        <w:rPr>
+          <w:rFonts w:ascii="Times New Roman" w:hAnsi="Times New Roman" w:cs="Times New Roman"/>
+          <w:b/>
+          <w:lang w:val="ro-RO"/>
+        </w:rPr>
+        <w:t xml:space="preserve"> </w:t>
+      </w:r>
+      <w:proofErr w:type="spellStart"/>
+      <w:r>
+        <w:rPr>
+          <w:rFonts w:ascii="Times New Roman" w:hAnsi="Times New Roman" w:cs="Times New Roman"/>
+          <w:b/>
+          <w:lang w:val="ro-RO"/>
+        </w:rPr>
+        <w:t>GeigerMuller</w:t>
+      </w:r>
+      <w:proofErr w:type="spellEnd"/>
+    </w:p>
+    <w:p>
+      <w:pPr>
+        <w:widowControl w:val="0"/>
+        <w:autoSpaceDE w:val="0"/>
+        <w:autoSpaceDN w:val="0"/>
+        <w:adjustRightInd w:val="0"/>
+        <w:spacing w:line="360" w:lineRule="atLeast"/>
+        <w:rPr>
+          <w:rFonts w:ascii="Times New Roman" w:hAnsi="Times New Roman" w:cs="Times New Roman"/>
+          <w:color w:val="000000"/>
+          <w:lang w:val="ro-RO"/>
+        </w:rPr>
+      </w:pPr>
+      <w:bookmarkStart w:id="0" w:name="_GoBack"/>
+      <w:bookmarkEnd w:id="0"/>
+    </w:p>
+    <w:p>
+      <w:pPr>
+        <w:pStyle w:val="ListParagraph"/>
+        <w:widowControl w:val="0"/>
+        <w:numPr>
+          <w:ilvl w:val="1"/>
+          <w:numId w:val="5"/>
+        </w:numPr>
+        <w:autoSpaceDE w:val="0"/>
+        <w:autoSpaceDN w:val="0"/>
+        <w:adjustRightInd w:val="0"/>
+        <w:spacing w:line="360" w:lineRule="atLeast"/>
+        <w:rPr>
+          <w:rFonts w:ascii="Times New Roman" w:hAnsi="Times New Roman" w:cs="Times New Roman"/>
+          <w:b/>
+          <w:color w:val="000000"/>
+          <w:lang w:val="ro-RO"/>
+        </w:rPr>
+      </w:pPr>
+      <w:r>
+        <w:rPr>
+          <w:rFonts w:ascii="Times New Roman" w:hAnsi="Times New Roman" w:cs="Times New Roman"/>
+          <w:b/>
+          <w:lang w:val="ro-RO"/>
+        </w:rPr>
+        <w:t>Mod de funcționare</w:t>
+      </w:r>
+    </w:p>
+    <w:p>
+      <w:pPr>
+        <w:pStyle w:val="ListParagraph"/>
+        <w:widowControl w:val="0"/>
+        <w:numPr>
+          <w:ilvl w:val="2"/>
+          <w:numId w:val="5"/>
+        </w:numPr>
+        <w:autoSpaceDE w:val="0"/>
+        <w:autoSpaceDN w:val="0"/>
+        <w:adjustRightInd w:val="0"/>
+        <w:spacing w:line="360" w:lineRule="atLeast"/>
+        <w:rPr>
+          <w:rFonts w:ascii="Times New Roman" w:hAnsi="Times New Roman" w:cs="Times New Roman"/>
+          <w:b/>
+          <w:color w:val="000000"/>
+          <w:lang w:val="ro-RO"/>
+        </w:rPr>
+      </w:pPr>
+      <w:r>
+        <w:rPr>
+          <w:rFonts w:ascii="Times New Roman" w:hAnsi="Times New Roman" w:cs="Times New Roman"/>
+          <w:b/>
+          <w:lang w:val="ro-RO"/>
+        </w:rPr>
+        <w:t>Formarea semnalului</w:t>
+      </w:r>
+    </w:p>
+    <w:p>
+      <w:pPr>
+        <w:pStyle w:val="ListParagraph"/>
+        <w:widowControl w:val="0"/>
+        <w:numPr>
+          <w:ilvl w:val="2"/>
+          <w:numId w:val="5"/>
+        </w:numPr>
+        <w:autoSpaceDE w:val="0"/>
+        <w:autoSpaceDN w:val="0"/>
+        <w:adjustRightInd w:val="0"/>
+        <w:spacing w:line="360" w:lineRule="atLeast"/>
+        <w:rPr>
+          <w:rFonts w:ascii="Times New Roman" w:hAnsi="Times New Roman" w:cs="Times New Roman"/>
+          <w:b/>
+          <w:color w:val="000000"/>
+          <w:lang w:val="ro-RO"/>
+        </w:rPr>
+      </w:pPr>
+      <w:r>
+        <w:rPr>
+          <w:rFonts w:ascii="Times New Roman" w:hAnsi="Times New Roman" w:cs="Times New Roman"/>
+          <w:b/>
+          <w:lang w:val="ro-RO"/>
+        </w:rPr>
+        <w:t>Temporizarea (</w:t>
+      </w:r>
+      <w:proofErr w:type="spellStart"/>
+      <w:r>
+        <w:rPr>
+          <w:rFonts w:ascii="Times New Roman" w:hAnsi="Times New Roman" w:cs="Times New Roman"/>
+          <w:b/>
+          <w:lang w:val="ro-RO"/>
+        </w:rPr>
+        <w:t>timing</w:t>
+      </w:r>
+      <w:proofErr w:type="spellEnd"/>
+      <w:r>
+        <w:rPr>
+          <w:rFonts w:ascii="Times New Roman" w:hAnsi="Times New Roman" w:cs="Times New Roman"/>
+          <w:b/>
+          <w:lang w:val="ro-RO"/>
+        </w:rPr>
+        <w:t>)</w:t>
+      </w:r>
+    </w:p>
+    <w:p>
+      <w:pPr>
+        <w:pStyle w:val="ListParagraph"/>
+        <w:widowControl w:val="0"/>
+        <w:numPr>
+          <w:ilvl w:val="2"/>
+          <w:numId w:val="5"/>
+        </w:numPr>
+        <w:autoSpaceDE w:val="0"/>
+        <w:autoSpaceDN w:val="0"/>
+        <w:adjustRightInd w:val="0"/>
+        <w:spacing w:line="360" w:lineRule="atLeast"/>
+        <w:rPr>
+          <w:rFonts w:ascii="Times New Roman" w:hAnsi="Times New Roman" w:cs="Times New Roman"/>
+          <w:b/>
+          <w:color w:val="000000"/>
+          <w:lang w:val="ro-RO"/>
+        </w:rPr>
+      </w:pPr>
+      <w:r>
+        <w:rPr>
+          <w:rFonts w:ascii="Times New Roman" w:hAnsi="Times New Roman" w:cs="Times New Roman"/>
+          <w:b/>
+          <w:lang w:val="ro-RO"/>
+        </w:rPr>
+        <w:t xml:space="preserve">Nuclear </w:t>
+      </w:r>
+      <w:proofErr w:type="spellStart"/>
+      <w:r>
+        <w:rPr>
+          <w:rFonts w:ascii="Times New Roman" w:hAnsi="Times New Roman" w:cs="Times New Roman"/>
+          <w:b/>
+          <w:lang w:val="ro-RO"/>
+        </w:rPr>
+        <w:t>counter</w:t>
+      </w:r>
+      <w:proofErr w:type="spellEnd"/>
+      <w:r>
+        <w:rPr>
+          <w:rFonts w:ascii="Times New Roman" w:hAnsi="Times New Roman" w:cs="Times New Roman"/>
+          <w:b/>
+          <w:lang w:val="ro-RO"/>
+        </w:rPr>
+        <w:t xml:space="preserve"> </w:t>
+      </w:r>
+      <w:proofErr w:type="spellStart"/>
+      <w:r>
+        <w:rPr>
+          <w:rFonts w:ascii="Times New Roman" w:hAnsi="Times New Roman" w:cs="Times New Roman"/>
+          <w:b/>
+          <w:lang w:val="ro-RO"/>
+        </w:rPr>
+        <w:t>effect</w:t>
+      </w:r>
+      <w:proofErr w:type="spellEnd"/>
+    </w:p>
+    <w:p>
+      <w:pPr>
+        <w:pStyle w:val="ListParagraph"/>
+        <w:widowControl w:val="0"/>
+        <w:numPr>
+          <w:ilvl w:val="2"/>
+          <w:numId w:val="5"/>
+        </w:numPr>
+        <w:autoSpaceDE w:val="0"/>
+        <w:autoSpaceDN w:val="0"/>
+        <w:adjustRightInd w:val="0"/>
+        <w:spacing w:line="360" w:lineRule="atLeast"/>
+        <w:rPr>
+          <w:rFonts w:ascii="Times New Roman" w:hAnsi="Times New Roman" w:cs="Times New Roman"/>
+          <w:b/>
+          <w:color w:val="000000"/>
+          <w:lang w:val="ro-RO"/>
+        </w:rPr>
+      </w:pPr>
+      <w:proofErr w:type="spellStart"/>
+      <w:r>
+        <w:rPr>
+          <w:rFonts w:ascii="Times New Roman" w:hAnsi="Times New Roman" w:cs="Times New Roman"/>
+          <w:b/>
+          <w:lang w:val="ro-RO"/>
+        </w:rPr>
+        <w:t>Radiation</w:t>
+      </w:r>
+      <w:proofErr w:type="spellEnd"/>
+      <w:r>
+        <w:rPr>
+          <w:rFonts w:ascii="Times New Roman" w:hAnsi="Times New Roman" w:cs="Times New Roman"/>
+          <w:b/>
+          <w:lang w:val="ro-RO"/>
+        </w:rPr>
+        <w:t xml:space="preserve"> </w:t>
+      </w:r>
+      <w:proofErr w:type="spellStart"/>
+      <w:r>
+        <w:rPr>
+          <w:rFonts w:ascii="Times New Roman" w:hAnsi="Times New Roman" w:cs="Times New Roman"/>
+          <w:b/>
+          <w:lang w:val="ro-RO"/>
+        </w:rPr>
+        <w:t>Hardness</w:t>
+      </w:r>
+      <w:proofErr w:type="spellEnd"/>
+    </w:p>
+    <w:p>
+      <w:pPr>
+        <w:pStyle w:val="ListParagraph"/>
+        <w:widowControl w:val="0"/>
+        <w:numPr>
+          <w:ilvl w:val="2"/>
+          <w:numId w:val="5"/>
+        </w:numPr>
+        <w:autoSpaceDE w:val="0"/>
+        <w:autoSpaceDN w:val="0"/>
+        <w:adjustRightInd w:val="0"/>
+        <w:spacing w:line="360" w:lineRule="atLeast"/>
+        <w:rPr>
+          <w:rFonts w:ascii="Times New Roman" w:hAnsi="Times New Roman" w:cs="Times New Roman"/>
+          <w:b/>
+          <w:color w:val="000000"/>
+          <w:lang w:val="ro-RO"/>
+        </w:rPr>
+      </w:pPr>
+      <w:r>
+        <w:rPr>
+          <w:rFonts w:ascii="Times New Roman" w:hAnsi="Times New Roman" w:cs="Times New Roman"/>
+          <w:b/>
+          <w:lang w:val="ro-RO"/>
+        </w:rPr>
+        <w:t>Liniaritate și stabilitate pe termen lung</w:t>
+      </w:r>
+      <w:r>
+        <w:rPr>
+          <w:rFonts w:ascii="Times New Roman" w:hAnsi="Times New Roman" w:cs="Times New Roman"/>
+          <w:b/>
+          <w:lang w:val="ro-RO"/>
+        </w:rPr>
+        <w:t>/</w:t>
+      </w:r>
+      <w:proofErr w:type="spellStart"/>
+      <w:r>
+        <w:rPr>
+          <w:rFonts w:ascii="Times New Roman" w:hAnsi="Times New Roman" w:cs="Times New Roman"/>
+          <w:b/>
+          <w:lang w:val="ro-RO"/>
+        </w:rPr>
+        <w:t>Dynamic</w:t>
+      </w:r>
+      <w:proofErr w:type="spellEnd"/>
+      <w:r>
+        <w:rPr>
+          <w:rFonts w:ascii="Times New Roman" w:hAnsi="Times New Roman" w:cs="Times New Roman"/>
+          <w:b/>
+          <w:lang w:val="ro-RO"/>
+        </w:rPr>
+        <w:t xml:space="preserve"> </w:t>
+      </w:r>
+      <w:proofErr w:type="spellStart"/>
+      <w:r>
+        <w:rPr>
+          <w:rFonts w:ascii="Times New Roman" w:hAnsi="Times New Roman" w:cs="Times New Roman"/>
+          <w:b/>
+          <w:lang w:val="ro-RO"/>
+        </w:rPr>
+        <w:t>range</w:t>
+      </w:r>
+      <w:proofErr w:type="spellEnd"/>
+      <w:r>
+        <w:rPr>
+          <w:rFonts w:ascii="Times New Roman" w:hAnsi="Times New Roman" w:cs="Times New Roman"/>
+          <w:b/>
+          <w:lang w:val="ro-RO"/>
+        </w:rPr>
+        <w:t xml:space="preserve"> </w:t>
+      </w:r>
+      <w:proofErr w:type="spellStart"/>
+      <w:r>
+        <w:rPr>
+          <w:rFonts w:ascii="Times New Roman" w:hAnsi="Times New Roman" w:cs="Times New Roman"/>
+          <w:b/>
+          <w:lang w:val="ro-RO"/>
+        </w:rPr>
+        <w:t>and</w:t>
+      </w:r>
+      <w:proofErr w:type="spellEnd"/>
+      <w:r>
+        <w:rPr>
+          <w:rFonts w:ascii="Times New Roman" w:hAnsi="Times New Roman" w:cs="Times New Roman"/>
+          <w:b/>
+          <w:lang w:val="ro-RO"/>
+        </w:rPr>
+        <w:t xml:space="preserve"> </w:t>
+      </w:r>
+      <w:proofErr w:type="spellStart"/>
+      <w:r>
+        <w:rPr>
+          <w:rFonts w:ascii="Times New Roman" w:hAnsi="Times New Roman" w:cs="Times New Roman"/>
+          <w:b/>
+          <w:lang w:val="ro-RO"/>
+        </w:rPr>
+        <w:t>linearity</w:t>
+      </w:r>
+      <w:proofErr w:type="spellEnd"/>
+    </w:p>
+    <w:p>
+      <w:pPr>
+        <w:pStyle w:val="ListParagraph"/>
+        <w:widowControl w:val="0"/>
+        <w:numPr>
+          <w:ilvl w:val="1"/>
+          <w:numId w:val="5"/>
+        </w:numPr>
+        <w:autoSpaceDE w:val="0"/>
+        <w:autoSpaceDN w:val="0"/>
+        <w:adjustRightInd w:val="0"/>
+        <w:spacing w:line="360" w:lineRule="atLeast"/>
+        <w:rPr>
+          <w:rFonts w:ascii="Times New Roman" w:hAnsi="Times New Roman" w:cs="Times New Roman"/>
+          <w:b/>
+          <w:color w:val="000000"/>
+          <w:lang w:val="ro-RO"/>
+        </w:rPr>
+      </w:pPr>
+      <w:r>
+        <w:rPr>
+          <w:rFonts w:ascii="Times New Roman" w:hAnsi="Times New Roman" w:cs="Times New Roman"/>
+          <w:b/>
+          <w:color w:val="000000"/>
+          <w:lang w:val="ro-RO"/>
+        </w:rPr>
+        <w:t>S</w:t>
+      </w:r>
+      <w:r>
+        <w:rPr>
+          <w:rFonts w:ascii="Times New Roman" w:hAnsi="Times New Roman" w:cs="Times New Roman"/>
+          <w:b/>
+          <w:color w:val="000000"/>
+          <w:lang w:val="ro-RO"/>
+        </w:rPr>
+        <w:t>eriile</w:t>
+      </w:r>
+      <w:r>
+        <w:rPr>
+          <w:rFonts w:ascii="Times New Roman" w:hAnsi="Times New Roman" w:cs="Times New Roman"/>
+          <w:b/>
+          <w:color w:val="000000"/>
+          <w:lang w:val="ro-RO"/>
+        </w:rPr>
+        <w:t xml:space="preserve"> B, C, J</w:t>
+      </w:r>
+    </w:p>
+    <w:p>
+      <w:pPr>
+        <w:pStyle w:val="ListParagraph"/>
+        <w:widowControl w:val="0"/>
+        <w:numPr>
+          <w:ilvl w:val="1"/>
+          <w:numId w:val="5"/>
+        </w:numPr>
+        <w:autoSpaceDE w:val="0"/>
+        <w:autoSpaceDN w:val="0"/>
+        <w:adjustRightInd w:val="0"/>
+        <w:spacing w:line="360" w:lineRule="atLeast"/>
+        <w:rPr>
+          <w:rFonts w:ascii="Times New Roman" w:hAnsi="Times New Roman" w:cs="Times New Roman"/>
+          <w:b/>
+          <w:color w:val="000000"/>
+          <w:lang w:val="ro-RO"/>
+        </w:rPr>
+      </w:pPr>
+      <w:r>
+        <w:rPr>
+          <w:rFonts w:ascii="Times New Roman" w:hAnsi="Times New Roman" w:cs="Times New Roman"/>
+          <w:b/>
+          <w:color w:val="000000"/>
+          <w:lang w:val="ro-RO"/>
+        </w:rPr>
+        <w:t xml:space="preserve">Caracteristici mecanice pentru o celulă </w:t>
+      </w:r>
+      <w:proofErr w:type="spellStart"/>
+      <w:r>
+        <w:rPr>
+          <w:rFonts w:ascii="Times New Roman" w:hAnsi="Times New Roman" w:cs="Times New Roman"/>
+          <w:b/>
+          <w:color w:val="000000"/>
+          <w:lang w:val="ro-RO"/>
+        </w:rPr>
+        <w:t>SiPM</w:t>
+      </w:r>
+      <w:proofErr w:type="spellEnd"/>
+    </w:p>
+    <w:p>
+      <w:pPr>
+        <w:pStyle w:val="ListParagraph"/>
+        <w:widowControl w:val="0"/>
+        <w:numPr>
+          <w:ilvl w:val="2"/>
+          <w:numId w:val="5"/>
+        </w:numPr>
+        <w:autoSpaceDE w:val="0"/>
+        <w:autoSpaceDN w:val="0"/>
+        <w:adjustRightInd w:val="0"/>
+        <w:spacing w:line="360" w:lineRule="atLeast"/>
+        <w:rPr>
+          <w:rFonts w:ascii="Times New Roman" w:hAnsi="Times New Roman" w:cs="Times New Roman"/>
+          <w:b/>
+          <w:color w:val="000000"/>
+          <w:lang w:val="ro-RO"/>
+        </w:rPr>
+      </w:pPr>
+      <w:r>
+        <w:rPr>
+          <w:rFonts w:ascii="Times New Roman" w:hAnsi="Times New Roman" w:cs="Times New Roman"/>
+          <w:b/>
+          <w:color w:val="000000"/>
+          <w:lang w:val="ro-RO"/>
+        </w:rPr>
         <w:t>Dimensiuni</w:t>
       </w:r>
     </w:p>
@@ -4021,7 +4916,7 @@
           <w:color w:val="000000"/>
           <w:lang w:val="ro-RO"/>
         </w:rPr>
-        <w:t xml:space="preserve"> și timp mort mare din cauza acumulării de celule moarte/inactive cauzate</w:t>
+        <w:t xml:space="preserve"> și timp mort mare din cauza acumulării de celule inactive cauzate</w:t>
       </w:r>
       <w:r>
         <w:rPr>
@@ -4783,7 +5678,23 @@
           <w:color w:val="000000"/>
           <w:lang w:val="ro-RO"/>
         </w:rPr>
-        <w:t xml:space="preserve"> </w:t>
+        <w:t xml:space="preserve"> tensiunii de alimentare duce la </w:t>
+      </w:r>
+      <w:r>
+        <w:rPr>
+          <w:rFonts w:ascii="Times New Roman" w:hAnsi="Times New Roman" w:cs="Times New Roman"/>
+          <w:color w:val="000000"/>
+          <w:lang w:val="ro-RO"/>
+        </w:rPr>
+        <w:t>o rezoluție temporală mai buna</w:t>
+      </w:r>
+      <w:r>
+        <w:rPr>
+          <w:rFonts w:ascii="Times New Roman" w:hAnsi="Times New Roman" w:cs="Times New Roman"/>
+          <w:color w:val="000000"/>
+          <w:lang w:val="ro-RO"/>
+        </w:rPr>
+        <w:t xml:space="preserve"> și un PDE mai bun dar în </w:t>
       </w:r>
       <w:r>
         <w:rPr>
@@ -4792,23 +5703,7 @@
           <w:lang w:val="ro-RO"/>
         </w:rPr>
         <w:lastRenderedPageBreak/>
-        <w:t xml:space="preserve">tensiunii de alimentare duce la </w:t>
-      </w:r>
-      <w:r>
-        <w:rPr>
-          <w:rFonts w:ascii="Times New Roman" w:hAnsi="Times New Roman" w:cs="Times New Roman"/>
-          <w:color w:val="000000"/>
-          <w:lang w:val="ro-RO"/>
-        </w:rPr>
-        <w:t>o rezoluție temporală mai buna</w:t>
-      </w:r>
-      <w:r>
-        <w:rPr>
-          <w:rFonts w:ascii="Times New Roman" w:hAnsi="Times New Roman" w:cs="Times New Roman"/>
-          <w:color w:val="000000"/>
-          <w:lang w:val="ro-RO"/>
-        </w:rPr>
-        <w:t xml:space="preserve"> și un PDE mai bun dar în același timp determină si deteriorarea performanței datorită</w:t>
+        <w:t>același timp determină si deteriorarea performanței datorită</w:t>
       </w:r>
       <w:r>
         <w:rPr>
@@ -6945,16 +7840,7 @@
           <w:color w:val="FF0000"/>
           <w:lang w:val="ro-RO"/>
         </w:rPr>
-        <w:t xml:space="preserve"> </w:t>
-      </w:r>
-      <w:r>
-        <w:rPr>
-          <w:rFonts w:ascii="Times New Roman" w:eastAsia="MS Mincho" w:hAnsi="Times New Roman" w:cs="Times New Roman"/>
-          <w:color w:val="FF0000"/>
-          <w:lang w:val="ro-RO"/>
-        </w:rPr>
-        <w:lastRenderedPageBreak/>
-        <w:t xml:space="preserve">top of </w:t>
+        <w:t xml:space="preserve"> top of </w:t>
       </w:r>
       <w:proofErr w:type="spellStart"/>
       <w:r>
@@ -7641,42 +8527,6 @@
         <w:adjustRightInd w:val="0"/>
         <w:spacing w:line="300" w:lineRule="atLeast"/>
         <w:rPr>
-          <w:rFonts w:ascii="Times New Roman" w:eastAsia="MS Mincho" w:hAnsi="Times New Roman" w:cs="Times New Roman"/>
-          <w:color w:val="000000"/>
-          <w:lang w:val="ro-RO"/>
-        </w:rPr>
-      </w:pPr>
-    </w:p>
-    <w:p>
-      <w:pPr>
-        <w:widowControl w:val="0"/>
-        <w:tabs>
-          <w:tab w:val="left" w:pos="220"/>
-          <w:tab w:val="left" w:pos="720"/>
-        </w:tabs>
-        <w:autoSpaceDE w:val="0"/>
-        <w:autoSpaceDN w:val="0"/>
-        <w:adjustRightInd w:val="0"/>
-        <w:spacing w:line="300" w:lineRule="atLeast"/>
-        <w:rPr>
-          <w:rFonts w:ascii="Times New Roman" w:eastAsia="MS Mincho" w:hAnsi="Times New Roman" w:cs="Times New Roman"/>
-          <w:color w:val="000000"/>
-          <w:lang w:val="ro-RO"/>
-        </w:rPr>
-      </w:pPr>
-    </w:p>
-    <w:p>
-      <w:pPr>
-        <w:widowControl w:val="0"/>
-        <w:tabs>
-          <w:tab w:val="left" w:pos="220"/>
-          <w:tab w:val="left" w:pos="720"/>
-        </w:tabs>
-        <w:autoSpaceDE w:val="0"/>
-        <w:autoSpaceDN w:val="0"/>
-        <w:adjustRightInd w:val="0"/>
-        <w:spacing w:line="300" w:lineRule="atLeast"/>
-        <w:rPr>
           <w:rFonts w:ascii="Times New Roman" w:hAnsi="Times New Roman" w:cs="Times New Roman"/>
           <w:color w:val="000000"/>
         </w:rPr>
@@ -9028,7 +9878,6 @@
           <w:rFonts w:ascii="Times New Roman" w:hAnsi="Times New Roman" w:cs="Times New Roman"/>
           <w:color w:val="000000"/>
         </w:rPr>
-        <w:lastRenderedPageBreak/>
         <w:t>constantă</w:t>
       </w:r>
       <w:proofErr w:type="spellEnd"/>
@@ -9302,6 +10151,7 @@
           <w:b/>
           <w:color w:val="000000"/>
         </w:rPr>
+        <w:lastRenderedPageBreak/>
         <w:t xml:space="preserve">PDE (photon detector </w:t>
       </w:r>
       <w:proofErr w:type="spellStart"/>
@@ -10255,7 +11105,103 @@
           <w:rFonts w:ascii="Times New Roman" w:eastAsiaTheme="minorEastAsia" w:hAnsi="Times New Roman" w:cs="Times New Roman"/>
           <w:color w:val="000000"/>
         </w:rPr>
-        <w:t xml:space="preserve"> definit ca raportul dintre aria sensibiă și aria totală;</w:t>
+        <w:t xml:space="preserve"> </w:t>
+      </w:r>
+      <w:proofErr w:type="spellStart"/>
+      <w:r>
+        <w:rPr>
+          <w:rFonts w:ascii="Times New Roman" w:eastAsiaTheme="minorEastAsia" w:hAnsi="Times New Roman" w:cs="Times New Roman"/>
+          <w:color w:val="000000"/>
+        </w:rPr>
+        <w:t>definit</w:t>
+      </w:r>
+      <w:proofErr w:type="spellEnd"/>
+      <w:r>
+        <w:rPr>
+          <w:rFonts w:ascii="Times New Roman" w:eastAsiaTheme="minorEastAsia" w:hAnsi="Times New Roman" w:cs="Times New Roman"/>
+          <w:color w:val="000000"/>
+        </w:rPr>
+        <w:t xml:space="preserve"> ca </w:t>
+      </w:r>
+      <w:proofErr w:type="spellStart"/>
+      <w:r>
+        <w:rPr>
+          <w:rFonts w:ascii="Times New Roman" w:eastAsiaTheme="minorEastAsia" w:hAnsi="Times New Roman" w:cs="Times New Roman"/>
+          <w:color w:val="000000"/>
+        </w:rPr>
+        <w:t>raportul</w:t>
+      </w:r>
+      <w:proofErr w:type="spellEnd"/>
+      <w:r>
+        <w:rPr>
+          <w:rFonts w:ascii="Times New Roman" w:eastAsiaTheme="minorEastAsia" w:hAnsi="Times New Roman" w:cs="Times New Roman"/>
+          <w:color w:val="000000"/>
+        </w:rPr>
+        <w:t xml:space="preserve"> </w:t>
+      </w:r>
+      <w:proofErr w:type="spellStart"/>
+      <w:r>
+        <w:rPr>
+          <w:rFonts w:ascii="Times New Roman" w:eastAsiaTheme="minorEastAsia" w:hAnsi="Times New Roman" w:cs="Times New Roman"/>
+          <w:color w:val="000000"/>
+        </w:rPr>
+        <w:t>dintre</w:t>
+      </w:r>
+      <w:proofErr w:type="spellEnd"/>
+      <w:r>
+        <w:rPr>
+          <w:rFonts w:ascii="Times New Roman" w:eastAsiaTheme="minorEastAsia" w:hAnsi="Times New Roman" w:cs="Times New Roman"/>
+          <w:color w:val="000000"/>
+        </w:rPr>
+        <w:t xml:space="preserve"> aria </w:t>
+      </w:r>
+      <w:proofErr w:type="spellStart"/>
+      <w:r>
+        <w:rPr>
+          <w:rFonts w:ascii="Times New Roman" w:eastAsiaTheme="minorEastAsia" w:hAnsi="Times New Roman" w:cs="Times New Roman"/>
+          <w:color w:val="000000"/>
+        </w:rPr>
+        <w:t>sensibiă</w:t>
+      </w:r>
+      <w:proofErr w:type="spellEnd"/>
+      <w:r>
+        <w:rPr>
+          <w:rFonts w:ascii="Times New Roman" w:eastAsiaTheme="minorEastAsia" w:hAnsi="Times New Roman" w:cs="Times New Roman"/>
+          <w:color w:val="000000"/>
+        </w:rPr>
+        <w:t xml:space="preserve"> </w:t>
+      </w:r>
+      <w:proofErr w:type="spellStart"/>
+      <w:r>
+        <w:rPr>
+          <w:rFonts w:ascii="Times New Roman" w:eastAsiaTheme="minorEastAsia" w:hAnsi="Times New Roman" w:cs="Times New Roman"/>
+          <w:color w:val="000000"/>
+        </w:rPr>
+        <w:t>și</w:t>
+      </w:r>
+      <w:proofErr w:type="spellEnd"/>
+      <w:r>
+        <w:rPr>
+          <w:rFonts w:ascii="Times New Roman" w:eastAsiaTheme="minorEastAsia" w:hAnsi="Times New Roman" w:cs="Times New Roman"/>
+          <w:color w:val="000000"/>
+        </w:rPr>
+        <w:t xml:space="preserve"> aria </w:t>
+      </w:r>
+      <w:proofErr w:type="spellStart"/>
+      <w:r>
+        <w:rPr>
+          <w:rFonts w:ascii="Times New Roman" w:eastAsiaTheme="minorEastAsia" w:hAnsi="Times New Roman" w:cs="Times New Roman"/>
+          <w:color w:val="000000"/>
+        </w:rPr>
+        <w:t>totală</w:t>
+      </w:r>
+      <w:proofErr w:type="spellEnd"/>
+      <w:r>
+        <w:rPr>
+          <w:rFonts w:ascii="Times New Roman" w:eastAsiaTheme="minorEastAsia" w:hAnsi="Times New Roman" w:cs="Times New Roman"/>
+          <w:color w:val="000000"/>
+        </w:rPr>
+        <w:t>;</w:t>
       </w:r>
       <w:r>
         <w:rPr>
@@ -11283,20 +12229,6 @@
         </w:rPr>
         <w:t>.</w:t>
       </w:r>
-    </w:p>
-    <w:p>
-      <w:pPr>
-        <w:widowControl w:val="0"/>
-        <w:autoSpaceDE w:val="0"/>
-        <w:autoSpaceDN w:val="0"/>
-        <w:adjustRightInd w:val="0"/>
-        <w:spacing w:line="360" w:lineRule="atLeast"/>
-        <w:rPr>
-          <w:rFonts w:ascii="Times New Roman" w:eastAsiaTheme="minorEastAsia" w:hAnsi="Times New Roman" w:cs="Times New Roman"/>
-          <w:color w:val="000000"/>
-          <w:lang w:val="ro-RO"/>
-        </w:rPr>
-      </w:pPr>
     </w:p>
     <w:p>
       <w:pPr>
@@ -11386,20 +12318,6 @@
           </m:sSub>
         </m:oMath>
       </m:oMathPara>
-    </w:p>
-    <w:p>
-      <w:pPr>
-        <w:widowControl w:val="0"/>
-        <w:autoSpaceDE w:val="0"/>
-        <w:autoSpaceDN w:val="0"/>
-        <w:adjustRightInd w:val="0"/>
-        <w:spacing w:line="360" w:lineRule="atLeast"/>
-        <w:rPr>
-          <w:rFonts w:ascii="Times New Roman" w:eastAsiaTheme="minorEastAsia" w:hAnsi="Times New Roman" w:cs="Times New Roman"/>
-          <w:color w:val="000000"/>
-          <w:lang w:val="ro-RO"/>
-        </w:rPr>
-      </w:pPr>
     </w:p>
     <w:p>
       <w:pPr>
@@ -11992,7 +12910,6 @@
           <w:sz w:val="24"/>
           <w:szCs w:val="24"/>
         </w:rPr>
-        <w:lastRenderedPageBreak/>
         <w:t>(</w:t>
       </w:r>
       <w:r>
@@ -12228,6 +13145,7 @@
           <w:color w:val="000000"/>
           <w:lang w:val="ro-RO"/>
         </w:rPr>
+        <w:lastRenderedPageBreak/>
         <w:t xml:space="preserve">h – constanta lui </w:t>
       </w:r>
       <w:proofErr w:type="spellStart"/>
@@ -12523,7 +13441,7 @@
                     </pic:cNvPicPr>
                   </pic:nvPicPr>
                   <pic:blipFill>
-                    <a:blip r:embed="rId8">
+                    <a:blip r:embed="rId9">
                       <a:extLst>
                         <a:ext uri="{28A0092B-C50C-407E-A947-70E740481C1C}">
                           <a14:useLocalDpi xmlns:a14="http://schemas.microsoft.com/office/drawing/2010/main" val="0"/>
@@ -13715,205 +14633,205 @@
           <w:rFonts w:ascii="Times New Roman" w:hAnsi="Times New Roman" w:cs="Times New Roman"/>
           <w:lang w:val="ro-RO"/>
         </w:rPr>
+        <w:t>Datorită inte</w:t>
+      </w:r>
+      <w:r>
+        <w:rPr>
+          <w:rFonts w:ascii="Times New Roman" w:hAnsi="Times New Roman" w:cs="Times New Roman"/>
+          <w:lang w:val="ro-RO"/>
+        </w:rPr>
+        <w:t>nsității mari a câ</w:t>
+      </w:r>
+      <w:r>
+        <w:rPr>
+          <w:rFonts w:ascii="Times New Roman" w:hAnsi="Times New Roman" w:cs="Times New Roman"/>
+          <w:lang w:val="ro-RO"/>
+        </w:rPr>
+        <w:t>mpului electric, perechile electron-gol sau</w:t>
+      </w:r>
+      <w:r>
+        <w:rPr>
+          <w:rFonts w:ascii="Times New Roman" w:hAnsi="Times New Roman" w:cs="Times New Roman"/>
+          <w:lang w:val="ro-RO"/>
+        </w:rPr>
+        <w:t xml:space="preserve"> electronii liberi pot provoca o </w:t>
+      </w:r>
+      <w:r>
+        <w:rPr>
+          <w:rFonts w:ascii="Times New Roman" w:hAnsi="Times New Roman" w:cs="Times New Roman"/>
+          <w:lang w:val="ro-RO"/>
+        </w:rPr>
+        <w:t xml:space="preserve">străpungere în </w:t>
+      </w:r>
+      <w:r>
+        <w:rPr>
+          <w:rFonts w:ascii="Times New Roman" w:hAnsi="Times New Roman" w:cs="Times New Roman"/>
+          <w:lang w:val="ro-RO"/>
+        </w:rPr>
+        <w:t>avalanș</w:t>
+      </w:r>
+      <w:r>
+        <w:rPr>
+          <w:rFonts w:ascii="Times New Roman" w:hAnsi="Times New Roman" w:cs="Times New Roman"/>
+          <w:lang w:val="ro-RO"/>
+        </w:rPr>
+        <w:t>ă</w:t>
+      </w:r>
+      <w:r>
+        <w:rPr>
+          <w:rFonts w:ascii="Times New Roman" w:hAnsi="Times New Roman" w:cs="Times New Roman"/>
+          <w:lang w:val="ro-RO"/>
+        </w:rPr>
+        <w:t xml:space="preserve"> care va duce la formarea unui semnal identic cu semnalul produs de un foton incident.</w:t>
+      </w:r>
+      <w:r>
+        <w:rPr>
+          <w:rFonts w:ascii="Times New Roman" w:hAnsi="Times New Roman" w:cs="Times New Roman"/>
+          <w:lang w:val="ro-RO"/>
+        </w:rPr>
+        <w:t xml:space="preserve"> </w:t>
+      </w:r>
+      <w:r>
+        <w:rPr>
+          <w:rFonts w:ascii="Times New Roman" w:hAnsi="Times New Roman" w:cs="Times New Roman"/>
+          <w:lang w:val="ro-RO"/>
+        </w:rPr>
+        <w:t xml:space="preserve">Având in vedere că </w:t>
+      </w:r>
+      <w:proofErr w:type="spellStart"/>
+      <w:r>
+        <w:rPr>
+          <w:rFonts w:ascii="Times New Roman" w:hAnsi="Times New Roman" w:cs="Times New Roman"/>
+          <w:color w:val="FF0000"/>
+          <w:lang w:val="ro-RO"/>
+        </w:rPr>
+        <w:t>dark</w:t>
+      </w:r>
+      <w:proofErr w:type="spellEnd"/>
+      <w:r>
+        <w:rPr>
+          <w:rFonts w:ascii="Times New Roman" w:hAnsi="Times New Roman" w:cs="Times New Roman"/>
+          <w:color w:val="FF0000"/>
+          <w:lang w:val="ro-RO"/>
+        </w:rPr>
+        <w:t xml:space="preserve"> </w:t>
+      </w:r>
+      <w:proofErr w:type="spellStart"/>
+      <w:r>
+        <w:rPr>
+          <w:rFonts w:ascii="Times New Roman" w:hAnsi="Times New Roman" w:cs="Times New Roman"/>
+          <w:color w:val="FF0000"/>
+          <w:lang w:val="ro-RO"/>
+        </w:rPr>
+        <w:t>counts</w:t>
+      </w:r>
+      <w:proofErr w:type="spellEnd"/>
+      <w:r>
+        <w:rPr>
+          <w:rFonts w:ascii="Times New Roman" w:hAnsi="Times New Roman" w:cs="Times New Roman"/>
+          <w:color w:val="FF0000"/>
+          <w:lang w:val="ro-RO"/>
+        </w:rPr>
+        <w:t xml:space="preserve"> </w:t>
+      </w:r>
+      <w:r>
+        <w:rPr>
+          <w:rFonts w:ascii="Times New Roman" w:hAnsi="Times New Roman" w:cs="Times New Roman"/>
+          <w:lang w:val="ro-RO"/>
+        </w:rPr>
+        <w:t xml:space="preserve">sunt de fapt pulsuri, </w:t>
+      </w:r>
+      <w:r>
+        <w:rPr>
+          <w:rFonts w:ascii="Times New Roman" w:hAnsi="Times New Roman" w:cs="Times New Roman"/>
+          <w:color w:val="FF0000"/>
+          <w:lang w:val="ro-RO"/>
+        </w:rPr>
+        <w:t>r</w:t>
+      </w:r>
+      <w:r>
+        <w:rPr>
+          <w:rFonts w:ascii="Times New Roman" w:hAnsi="Times New Roman" w:cs="Times New Roman"/>
+          <w:color w:val="FF0000"/>
+          <w:lang w:val="ro-RO"/>
+        </w:rPr>
+        <w:t xml:space="preserve">ata de numărare întunecată </w:t>
+      </w:r>
+      <w:r>
+        <w:rPr>
+          <w:rFonts w:ascii="Times New Roman" w:hAnsi="Times New Roman" w:cs="Times New Roman"/>
+          <w:lang w:val="ro-RO"/>
+        </w:rPr>
+        <w:t>este măsurată ca rata a pulsurilor pe unitatea de suprafață, și e</w:t>
+      </w:r>
+      <w:r>
+        <w:rPr>
+          <w:rFonts w:ascii="Times New Roman" w:hAnsi="Times New Roman" w:cs="Times New Roman"/>
+          <w:lang w:val="ro-RO"/>
+        </w:rPr>
+        <w:t>ste de ordinul a 100 kHz</w:t>
+      </w:r>
+      <w:r>
+        <w:rPr>
+          <w:rFonts w:ascii="Times New Roman" w:hAnsi="Times New Roman" w:cs="Times New Roman"/>
+          <w:lang w:val="ro-RO"/>
+        </w:rPr>
+        <w:t>,</w:t>
+      </w:r>
+      <w:r>
+        <w:rPr>
+          <w:rFonts w:ascii="Times New Roman" w:hAnsi="Times New Roman" w:cs="Times New Roman"/>
+          <w:lang w:val="ro-RO"/>
+        </w:rPr>
+        <w:t xml:space="preserve"> până la MHz pe mm</w:t>
+      </w:r>
+      <w:r>
+        <w:rPr>
+          <w:rFonts w:ascii="Times New Roman" w:hAnsi="Times New Roman" w:cs="Times New Roman"/>
+          <w:vertAlign w:val="superscript"/>
+          <w:lang w:val="ro-RO"/>
+        </w:rPr>
+        <w:t>2</w:t>
+      </w:r>
+      <w:r>
+        <w:rPr>
+          <w:rFonts w:ascii="Times New Roman" w:hAnsi="Times New Roman" w:cs="Times New Roman"/>
+          <w:lang w:val="ro-RO"/>
+        </w:rPr>
+        <w:t xml:space="preserve"> la temperatura camerei</w:t>
+      </w:r>
+      <w:r>
+        <w:rPr>
+          <w:rFonts w:ascii="Times New Roman" w:hAnsi="Times New Roman" w:cs="Times New Roman"/>
+          <w:color w:val="FF0000"/>
+          <w:lang w:val="ro-RO"/>
+        </w:rPr>
+        <w:t>.</w:t>
+      </w:r>
+      <w:r>
+        <w:rPr>
+          <w:rStyle w:val="FootnoteReference"/>
+          <w:rFonts w:ascii="Times New Roman" w:hAnsi="Times New Roman" w:cs="Times New Roman"/>
+          <w:color w:val="FF0000"/>
+          <w:lang w:val="ro-RO"/>
+        </w:rPr>
+        <w:footnoteReference w:id="21"/>
+      </w:r>
+    </w:p>
+    <w:p>
+      <w:pPr>
+        <w:rPr>
+          <w:rFonts w:ascii="Times New Roman" w:hAnsi="Times New Roman" w:cs="Times New Roman"/>
+          <w:lang w:val="ro-RO"/>
+        </w:rPr>
+      </w:pPr>
+      <w:r>
+        <w:rPr>
+          <w:rFonts w:ascii="Times New Roman" w:hAnsi="Times New Roman" w:cs="Times New Roman"/>
+          <w:color w:val="FF0000"/>
+          <w:lang w:val="ro-RO"/>
+        </w:rPr>
         <w:lastRenderedPageBreak/>
-        <w:t>Datorită inte</w:t>
-      </w:r>
-      <w:r>
-        <w:rPr>
-          <w:rFonts w:ascii="Times New Roman" w:hAnsi="Times New Roman" w:cs="Times New Roman"/>
-          <w:lang w:val="ro-RO"/>
-        </w:rPr>
-        <w:t>nsității mari a câ</w:t>
-      </w:r>
-      <w:r>
-        <w:rPr>
-          <w:rFonts w:ascii="Times New Roman" w:hAnsi="Times New Roman" w:cs="Times New Roman"/>
-          <w:lang w:val="ro-RO"/>
-        </w:rPr>
-        <w:t>mpului electric, perechile electron-gol sau</w:t>
-      </w:r>
-      <w:r>
-        <w:rPr>
-          <w:rFonts w:ascii="Times New Roman" w:hAnsi="Times New Roman" w:cs="Times New Roman"/>
-          <w:lang w:val="ro-RO"/>
-        </w:rPr>
-        <w:t xml:space="preserve"> electronii liberi pot provoca o </w:t>
-      </w:r>
-      <w:r>
-        <w:rPr>
-          <w:rFonts w:ascii="Times New Roman" w:hAnsi="Times New Roman" w:cs="Times New Roman"/>
-          <w:lang w:val="ro-RO"/>
-        </w:rPr>
-        <w:t xml:space="preserve">străpungere în </w:t>
-      </w:r>
-      <w:r>
-        <w:rPr>
-          <w:rFonts w:ascii="Times New Roman" w:hAnsi="Times New Roman" w:cs="Times New Roman"/>
-          <w:lang w:val="ro-RO"/>
-        </w:rPr>
-        <w:t>avalanș</w:t>
-      </w:r>
-      <w:r>
-        <w:rPr>
-          <w:rFonts w:ascii="Times New Roman" w:hAnsi="Times New Roman" w:cs="Times New Roman"/>
-          <w:lang w:val="ro-RO"/>
-        </w:rPr>
-        <w:t>ă</w:t>
-      </w:r>
-      <w:r>
-        <w:rPr>
-          <w:rFonts w:ascii="Times New Roman" w:hAnsi="Times New Roman" w:cs="Times New Roman"/>
-          <w:lang w:val="ro-RO"/>
-        </w:rPr>
-        <w:t xml:space="preserve"> care va duce la formarea unui semnal identic cu semnalul produs de un foton incident.</w:t>
-      </w:r>
-      <w:r>
-        <w:rPr>
-          <w:rFonts w:ascii="Times New Roman" w:hAnsi="Times New Roman" w:cs="Times New Roman"/>
-          <w:lang w:val="ro-RO"/>
-        </w:rPr>
-        <w:t xml:space="preserve"> </w:t>
-      </w:r>
-      <w:r>
-        <w:rPr>
-          <w:rFonts w:ascii="Times New Roman" w:hAnsi="Times New Roman" w:cs="Times New Roman"/>
-          <w:lang w:val="ro-RO"/>
-        </w:rPr>
-        <w:t xml:space="preserve">Având in vedere că </w:t>
-      </w:r>
-      <w:proofErr w:type="spellStart"/>
-      <w:r>
-        <w:rPr>
-          <w:rFonts w:ascii="Times New Roman" w:hAnsi="Times New Roman" w:cs="Times New Roman"/>
-          <w:color w:val="FF0000"/>
-          <w:lang w:val="ro-RO"/>
-        </w:rPr>
-        <w:t>dark</w:t>
-      </w:r>
-      <w:proofErr w:type="spellEnd"/>
-      <w:r>
-        <w:rPr>
-          <w:rFonts w:ascii="Times New Roman" w:hAnsi="Times New Roman" w:cs="Times New Roman"/>
-          <w:color w:val="FF0000"/>
-          <w:lang w:val="ro-RO"/>
-        </w:rPr>
-        <w:t xml:space="preserve"> </w:t>
-      </w:r>
-      <w:proofErr w:type="spellStart"/>
-      <w:r>
-        <w:rPr>
-          <w:rFonts w:ascii="Times New Roman" w:hAnsi="Times New Roman" w:cs="Times New Roman"/>
-          <w:color w:val="FF0000"/>
-          <w:lang w:val="ro-RO"/>
-        </w:rPr>
-        <w:t>counts</w:t>
-      </w:r>
-      <w:proofErr w:type="spellEnd"/>
-      <w:r>
-        <w:rPr>
-          <w:rFonts w:ascii="Times New Roman" w:hAnsi="Times New Roman" w:cs="Times New Roman"/>
-          <w:color w:val="FF0000"/>
-          <w:lang w:val="ro-RO"/>
-        </w:rPr>
-        <w:t xml:space="preserve"> </w:t>
-      </w:r>
-      <w:r>
-        <w:rPr>
-          <w:rFonts w:ascii="Times New Roman" w:hAnsi="Times New Roman" w:cs="Times New Roman"/>
-          <w:lang w:val="ro-RO"/>
-        </w:rPr>
-        <w:t xml:space="preserve">sunt de fapt pulsuri, </w:t>
-      </w:r>
-      <w:r>
-        <w:rPr>
-          <w:rFonts w:ascii="Times New Roman" w:hAnsi="Times New Roman" w:cs="Times New Roman"/>
-          <w:color w:val="FF0000"/>
-          <w:lang w:val="ro-RO"/>
-        </w:rPr>
-        <w:t>r</w:t>
-      </w:r>
-      <w:r>
-        <w:rPr>
-          <w:rFonts w:ascii="Times New Roman" w:hAnsi="Times New Roman" w:cs="Times New Roman"/>
-          <w:color w:val="FF0000"/>
-          <w:lang w:val="ro-RO"/>
-        </w:rPr>
-        <w:t xml:space="preserve">ata de numărare întunecată </w:t>
-      </w:r>
-      <w:r>
-        <w:rPr>
-          <w:rFonts w:ascii="Times New Roman" w:hAnsi="Times New Roman" w:cs="Times New Roman"/>
-          <w:lang w:val="ro-RO"/>
-        </w:rPr>
-        <w:t>este măsurată ca rata a pulsurilor pe unitatea de suprafață, și e</w:t>
-      </w:r>
-      <w:r>
-        <w:rPr>
-          <w:rFonts w:ascii="Times New Roman" w:hAnsi="Times New Roman" w:cs="Times New Roman"/>
-          <w:lang w:val="ro-RO"/>
-        </w:rPr>
-        <w:t>ste de ordinul a 100 kHz</w:t>
-      </w:r>
-      <w:r>
-        <w:rPr>
-          <w:rFonts w:ascii="Times New Roman" w:hAnsi="Times New Roman" w:cs="Times New Roman"/>
-          <w:lang w:val="ro-RO"/>
-        </w:rPr>
-        <w:t>,</w:t>
-      </w:r>
-      <w:r>
-        <w:rPr>
-          <w:rFonts w:ascii="Times New Roman" w:hAnsi="Times New Roman" w:cs="Times New Roman"/>
-          <w:lang w:val="ro-RO"/>
-        </w:rPr>
-        <w:t xml:space="preserve"> până la MHz pe mm</w:t>
-      </w:r>
-      <w:r>
-        <w:rPr>
-          <w:rFonts w:ascii="Times New Roman" w:hAnsi="Times New Roman" w:cs="Times New Roman"/>
-          <w:vertAlign w:val="superscript"/>
-          <w:lang w:val="ro-RO"/>
-        </w:rPr>
-        <w:t>2</w:t>
-      </w:r>
-      <w:r>
-        <w:rPr>
-          <w:rFonts w:ascii="Times New Roman" w:hAnsi="Times New Roman" w:cs="Times New Roman"/>
-          <w:lang w:val="ro-RO"/>
-        </w:rPr>
-        <w:t xml:space="preserve"> la temperatura camerei</w:t>
-      </w:r>
-      <w:r>
-        <w:rPr>
-          <w:rFonts w:ascii="Times New Roman" w:hAnsi="Times New Roman" w:cs="Times New Roman"/>
-          <w:color w:val="FF0000"/>
-          <w:lang w:val="ro-RO"/>
-        </w:rPr>
-        <w:t>.</w:t>
-      </w:r>
-      <w:r>
-        <w:rPr>
-          <w:rStyle w:val="FootnoteReference"/>
-          <w:rFonts w:ascii="Times New Roman" w:hAnsi="Times New Roman" w:cs="Times New Roman"/>
-          <w:color w:val="FF0000"/>
-          <w:lang w:val="ro-RO"/>
-        </w:rPr>
-        <w:footnoteReference w:id="21"/>
-      </w:r>
-    </w:p>
-    <w:p>
-      <w:pPr>
-        <w:rPr>
-          <w:rFonts w:ascii="Times New Roman" w:hAnsi="Times New Roman" w:cs="Times New Roman"/>
-          <w:lang w:val="ro-RO"/>
-        </w:rPr>
-      </w:pPr>
-      <w:r>
-        <w:rPr>
-          <w:rFonts w:ascii="Times New Roman" w:hAnsi="Times New Roman" w:cs="Times New Roman"/>
-          <w:color w:val="FF0000"/>
-          <w:lang w:val="ro-RO"/>
-        </w:rPr>
         <w:t>Pentru a scădea</w:t>
       </w:r>
       <w:r>
@@ -14131,7 +15049,7 @@
                     </pic:cNvPicPr>
                   </pic:nvPicPr>
                   <pic:blipFill>
-                    <a:blip r:embed="rId9">
+                    <a:blip r:embed="rId10">
                       <a:extLst>
                         <a:ext uri="{28A0092B-C50C-407E-A947-70E740481C1C}">
                           <a14:useLocalDpi xmlns:a14="http://schemas.microsoft.com/office/drawing/2010/main" val="0"/>
@@ -15464,7 +16382,6 @@
         <w:rPr>
           <w:rFonts w:ascii="Times New Roman" w:hAnsi="Times New Roman" w:cs="Times New Roman"/>
         </w:rPr>
-        <w:lastRenderedPageBreak/>
         <w:t>avalanșă</w:t>
       </w:r>
       <w:proofErr w:type="spellEnd"/>
@@ -15775,6 +16692,7 @@
           <w:noProof/>
           <w:lang w:eastAsia="en-GB"/>
         </w:rPr>
+        <w:lastRenderedPageBreak/>
         <w:drawing>
           <wp:inline distT="0" distB="0" distL="0" distR="0" wp14:anchorId="2A35849B" wp14:editId="503D2E2C">
             <wp:extent cx="5325564" cy="2757378"/>
@@ -15793,7 +16711,7 @@
                     </pic:cNvPicPr>
                   </pic:nvPicPr>
                   <pic:blipFill>
-                    <a:blip r:embed="rId10">
+                    <a:blip r:embed="rId11">
                       <a:extLst>
                         <a:ext uri="{28A0092B-C50C-407E-A947-70E740481C1C}">
                           <a14:useLocalDpi xmlns:a14="http://schemas.microsoft.com/office/drawing/2010/main" val="0"/>
@@ -15952,22 +16870,13 @@
         </w:rPr>
         <w:footnoteReference w:id="25"/>
       </w:r>
-    </w:p>
-    <w:p>
-      <w:pPr>
-        <w:rPr>
-          <w:rFonts w:ascii="Times New Roman" w:hAnsi="Times New Roman" w:cs="Times New Roman"/>
-          <w:lang w:val="ro-RO"/>
-        </w:rPr>
-      </w:pPr>
-    </w:p>
-    <w:p>
-      <w:pPr>
-        <w:rPr>
-          <w:rFonts w:ascii="Times New Roman" w:hAnsi="Times New Roman" w:cs="Times New Roman"/>
-          <w:lang w:val="ro-RO"/>
-        </w:rPr>
-      </w:pPr>
+      <w:r>
+        <w:rPr>
+          <w:rFonts w:ascii="Times New Roman" w:hAnsi="Times New Roman" w:cs="Times New Roman"/>
+          <w:lang w:val="ro-RO"/>
+        </w:rPr>
+        <w:t xml:space="preserve"> </w:t>
+      </w:r>
       <w:r>
         <w:rPr>
           <w:rFonts w:ascii="Times New Roman" w:hAnsi="Times New Roman" w:cs="Times New Roman"/>
@@ -16077,6 +16986,387 @@
           <w:lang w:val="ro-RO"/>
         </w:rPr>
         <w:t xml:space="preserve"> talk nu pot fi distinse de evenimentele provenite de la fotoni din exterior. </w:t>
+      </w:r>
+    </w:p>
+    <w:p>
+      <w:pPr>
+        <w:rPr>
+          <w:rFonts w:ascii="Times New Roman" w:hAnsi="Times New Roman" w:cs="Times New Roman"/>
+          <w:lang w:val="ro-RO"/>
+        </w:rPr>
+      </w:pPr>
+      <w:r>
+        <w:rPr>
+          <w:rFonts w:ascii="Times New Roman" w:hAnsi="Times New Roman" w:cs="Times New Roman"/>
+          <w:lang w:val="ro-RO"/>
+        </w:rPr>
+        <w:t xml:space="preserve">De interes pentru acest fenomen sunt fotonii ce au o lungime de undă cuprinsă între 850 și 1100 nm deoarece fotonii ce au energii mai mari sunt complet absorbiți în celulă iar cei în IR călătoresc pe distanțe mai mari, fără a fi absorbiți. </w:t>
+      </w:r>
+      <w:r>
+        <w:rPr>
+          <w:rStyle w:val="FootnoteReference"/>
+          <w:rFonts w:ascii="Times New Roman" w:hAnsi="Times New Roman" w:cs="Times New Roman"/>
+          <w:lang w:val="ro-RO"/>
+        </w:rPr>
+        <w:footnoteReference w:id="26"/>
+      </w:r>
+      <w:r>
+        <w:rPr>
+          <w:rFonts w:ascii="Times New Roman" w:hAnsi="Times New Roman" w:cs="Times New Roman"/>
+          <w:lang w:val="ro-RO"/>
+        </w:rPr>
+        <w:t xml:space="preserve"> </w:t>
+      </w:r>
+      <w:r>
+        <w:rPr>
+          <w:rFonts w:ascii="Times New Roman" w:hAnsi="Times New Roman" w:cs="Times New Roman"/>
+          <w:color w:val="FF0000"/>
+          <w:lang w:val="ro-RO"/>
+        </w:rPr>
+        <w:t>De obicei într-o avalanșă, vor fi emiși 3 fotoni pentru 10</w:t>
+      </w:r>
+      <w:r>
+        <w:rPr>
+          <w:rFonts w:ascii="Times New Roman" w:hAnsi="Times New Roman" w:cs="Times New Roman"/>
+          <w:color w:val="FF0000"/>
+          <w:vertAlign w:val="superscript"/>
+          <w:lang w:val="ro-RO"/>
+        </w:rPr>
+        <w:t xml:space="preserve">5 </w:t>
+      </w:r>
+      <w:r>
+        <w:rPr>
+          <w:rFonts w:ascii="Times New Roman" w:hAnsi="Times New Roman" w:cs="Times New Roman"/>
+          <w:color w:val="FF0000"/>
+          <w:lang w:val="ro-RO"/>
+        </w:rPr>
+        <w:t>purtători de sarcină cu energie mai mare de 1.14 eV (energia de prag a Si</w:t>
+      </w:r>
+      <w:r>
+        <w:rPr>
+          <w:rFonts w:ascii="Times New Roman" w:hAnsi="Times New Roman" w:cs="Times New Roman"/>
+          <w:lang w:val="ro-RO"/>
+        </w:rPr>
+        <w:t>).</w:t>
+      </w:r>
+    </w:p>
+    <w:p>
+      <w:pPr>
+        <w:rPr>
+          <w:rFonts w:ascii="Times New Roman" w:eastAsiaTheme="minorEastAsia" w:hAnsi="Times New Roman" w:cs="Times New Roman"/>
+          <w:lang w:val="ro-RO"/>
+        </w:rPr>
+      </w:pPr>
+      <w:proofErr w:type="spellStart"/>
+      <w:r>
+        <w:rPr>
+          <w:rFonts w:ascii="Times New Roman" w:hAnsi="Times New Roman" w:cs="Times New Roman"/>
+          <w:lang w:val="ro-RO"/>
+        </w:rPr>
+        <w:t>Crosstalk-ul</w:t>
+      </w:r>
+      <w:proofErr w:type="spellEnd"/>
+      <w:r>
+        <w:rPr>
+          <w:rFonts w:ascii="Times New Roman" w:hAnsi="Times New Roman" w:cs="Times New Roman"/>
+          <w:lang w:val="ro-RO"/>
+        </w:rPr>
+        <w:t xml:space="preserve"> optic se comportă ca </w:t>
+      </w:r>
+      <w:r>
+        <w:rPr>
+          <w:rFonts w:ascii="Times New Roman" w:hAnsi="Times New Roman" w:cs="Times New Roman"/>
+          <w:lang w:val="ro-RO"/>
+        </w:rPr>
+        <w:t xml:space="preserve">fluctuațiile din APD. Acesta este un proces stocastic și introduce un factor de zgomot suplimentar, F, la fel ca in APD –urile normale sau in PMT. Neglijând efectele de saturație și contribuțiile de la </w:t>
+      </w:r>
+      <w:proofErr w:type="spellStart"/>
+      <w:r>
+        <w:rPr>
+          <w:rFonts w:ascii="Times New Roman" w:hAnsi="Times New Roman" w:cs="Times New Roman"/>
+          <w:color w:val="FF0000"/>
+          <w:lang w:val="ro-RO"/>
+        </w:rPr>
+        <w:t>afterpulse</w:t>
+      </w:r>
+      <w:proofErr w:type="spellEnd"/>
+      <w:r>
+        <w:rPr>
+          <w:rFonts w:ascii="Times New Roman" w:hAnsi="Times New Roman" w:cs="Times New Roman"/>
+          <w:color w:val="FF0000"/>
+          <w:lang w:val="ro-RO"/>
+        </w:rPr>
+        <w:t xml:space="preserve"> </w:t>
+      </w:r>
+      <w:r>
+        <w:rPr>
+          <w:rFonts w:ascii="Times New Roman" w:hAnsi="Times New Roman" w:cs="Times New Roman"/>
+          <w:lang w:val="ro-RO"/>
+        </w:rPr>
+        <w:t xml:space="preserve">si DCR, F poate fi aproximat ca: </w:t>
+      </w:r>
+      <m:oMath>
+        <m:r>
+          <w:rPr>
+            <w:rFonts w:ascii="Cambria Math" w:hAnsi="Cambria Math" w:cs="Times New Roman"/>
+            <w:lang w:val="ro-RO"/>
+          </w:rPr>
+          <m:t>F≈1+</m:t>
+        </m:r>
+        <m:sSub>
+          <m:sSubPr>
+            <m:ctrlPr>
+              <w:rPr>
+                <w:rFonts w:ascii="Cambria Math" w:hAnsi="Cambria Math" w:cs="Times New Roman"/>
+                <w:i/>
+                <w:lang w:val="ro-RO"/>
+              </w:rPr>
+            </m:ctrlPr>
+          </m:sSubPr>
+          <m:e>
+            <m:r>
+              <w:rPr>
+                <w:rFonts w:ascii="Cambria Math" w:hAnsi="Cambria Math" w:cs="Times New Roman"/>
+                <w:lang w:val="ro-RO"/>
+              </w:rPr>
+              <m:t>p</m:t>
+            </m:r>
+          </m:e>
+          <m:sub>
+            <m:r>
+              <w:rPr>
+                <w:rFonts w:ascii="Cambria Math" w:hAnsi="Cambria Math" w:cs="Times New Roman"/>
+                <w:lang w:val="ro-RO"/>
+              </w:rPr>
+              <m:t>ct</m:t>
+            </m:r>
+          </m:sub>
+        </m:sSub>
+      </m:oMath>
+      <w:r>
+        <w:rPr>
+          <w:rFonts w:ascii="Times New Roman" w:eastAsiaTheme="minorEastAsia" w:hAnsi="Times New Roman" w:cs="Times New Roman"/>
+          <w:lang w:val="ro-RO"/>
+        </w:rPr>
+        <w:t xml:space="preserve">. Unde </w:t>
+      </w:r>
+      <m:oMath>
+        <m:sSub>
+          <m:sSubPr>
+            <m:ctrlPr>
+              <w:rPr>
+                <w:rFonts w:ascii="Cambria Math" w:hAnsi="Cambria Math" w:cs="Times New Roman"/>
+                <w:i/>
+                <w:lang w:val="ro-RO"/>
+              </w:rPr>
+            </m:ctrlPr>
+          </m:sSubPr>
+          <m:e>
+            <m:r>
+              <w:rPr>
+                <w:rFonts w:ascii="Cambria Math" w:hAnsi="Cambria Math" w:cs="Times New Roman"/>
+                <w:lang w:val="ro-RO"/>
+              </w:rPr>
+              <m:t>p</m:t>
+            </m:r>
+          </m:e>
+          <m:sub>
+            <m:r>
+              <w:rPr>
+                <w:rFonts w:ascii="Cambria Math" w:hAnsi="Cambria Math" w:cs="Times New Roman"/>
+                <w:lang w:val="ro-RO"/>
+              </w:rPr>
+              <m:t>ct</m:t>
+            </m:r>
+          </m:sub>
+        </m:sSub>
+      </m:oMath>
+      <w:r>
+        <w:rPr>
+          <w:rFonts w:ascii="Times New Roman" w:eastAsiaTheme="minorEastAsia" w:hAnsi="Times New Roman" w:cs="Times New Roman"/>
+          <w:lang w:val="ro-RO"/>
+        </w:rPr>
+        <w:t xml:space="preserve"> este</w:t>
+      </w:r>
+      <w:r>
+        <w:rPr>
+          <w:rFonts w:ascii="Times New Roman" w:eastAsiaTheme="minorEastAsia" w:hAnsi="Times New Roman" w:cs="Times New Roman"/>
+          <w:lang w:val="ro-RO"/>
+        </w:rPr>
+        <w:t xml:space="preserve"> definit de raportul dintre DCR </w:t>
+      </w:r>
+      <w:r>
+        <w:rPr>
+          <w:rFonts w:ascii="Times New Roman" w:eastAsiaTheme="minorEastAsia" w:hAnsi="Times New Roman" w:cs="Times New Roman"/>
+          <w:lang w:val="ro-RO"/>
+        </w:rPr>
+        <w:t xml:space="preserve">în care are loc si </w:t>
+      </w:r>
+      <w:proofErr w:type="spellStart"/>
+      <w:r>
+        <w:rPr>
+          <w:rFonts w:ascii="Times New Roman" w:eastAsiaTheme="minorEastAsia" w:hAnsi="Times New Roman" w:cs="Times New Roman"/>
+          <w:lang w:val="ro-RO"/>
+        </w:rPr>
+        <w:t>crosstalk</w:t>
+      </w:r>
+      <w:proofErr w:type="spellEnd"/>
+      <w:r>
+        <w:rPr>
+          <w:rFonts w:ascii="Times New Roman" w:eastAsiaTheme="minorEastAsia" w:hAnsi="Times New Roman" w:cs="Times New Roman"/>
+          <w:lang w:val="ro-RO"/>
+        </w:rPr>
+        <w:t xml:space="preserve"> (pragul setat la 1.5 celule/pixeli activați) și numărul total de DCR (prag de 0.5 celule/pixeli activați).</w:t>
+      </w:r>
+      <w:r>
+        <w:rPr>
+          <w:rStyle w:val="FootnoteReference"/>
+          <w:rFonts w:ascii="Times New Roman" w:eastAsiaTheme="minorEastAsia" w:hAnsi="Times New Roman" w:cs="Times New Roman"/>
+          <w:lang w:val="ro-RO"/>
+        </w:rPr>
+        <w:footnoteReference w:id="27"/>
+      </w:r>
+    </w:p>
+    <w:p>
+      <w:pPr>
+        <w:rPr>
+          <w:rFonts w:ascii="Times New Roman" w:eastAsiaTheme="minorEastAsia" w:hAnsi="Times New Roman" w:cs="Times New Roman"/>
+          <w:lang w:val="ro-RO"/>
+        </w:rPr>
+      </w:pPr>
+      <w:proofErr w:type="spellStart"/>
+      <w:r>
+        <w:rPr>
+          <w:rFonts w:ascii="Times New Roman" w:eastAsiaTheme="minorEastAsia" w:hAnsi="Times New Roman" w:cs="Times New Roman"/>
+          <w:lang w:val="ro-RO"/>
+        </w:rPr>
+        <w:t>Crosstalk</w:t>
+      </w:r>
+      <w:proofErr w:type="spellEnd"/>
+      <w:r>
+        <w:rPr>
+          <w:rFonts w:ascii="Times New Roman" w:eastAsiaTheme="minorEastAsia" w:hAnsi="Times New Roman" w:cs="Times New Roman"/>
+          <w:lang w:val="ro-RO"/>
+        </w:rPr>
+        <w:t xml:space="preserve"> </w:t>
+      </w:r>
+      <w:proofErr w:type="spellStart"/>
+      <w:r>
+        <w:rPr>
+          <w:rFonts w:ascii="Times New Roman" w:eastAsiaTheme="minorEastAsia" w:hAnsi="Times New Roman" w:cs="Times New Roman"/>
+          <w:lang w:val="ro-RO"/>
+        </w:rPr>
+        <w:t>ul</w:t>
+      </w:r>
+      <w:proofErr w:type="spellEnd"/>
+      <w:r>
+        <w:rPr>
+          <w:rFonts w:ascii="Times New Roman" w:eastAsiaTheme="minorEastAsia" w:hAnsi="Times New Roman" w:cs="Times New Roman"/>
+          <w:lang w:val="ro-RO"/>
+        </w:rPr>
+        <w:t xml:space="preserve"> poate fi redus prin design-</w:t>
+      </w:r>
+      <w:proofErr w:type="spellStart"/>
+      <w:r>
+        <w:rPr>
+          <w:rFonts w:ascii="Times New Roman" w:eastAsiaTheme="minorEastAsia" w:hAnsi="Times New Roman" w:cs="Times New Roman"/>
+          <w:lang w:val="ro-RO"/>
+        </w:rPr>
+        <w:t>ul</w:t>
+      </w:r>
+      <w:proofErr w:type="spellEnd"/>
+      <w:r>
+        <w:rPr>
+          <w:rFonts w:ascii="Times New Roman" w:eastAsiaTheme="minorEastAsia" w:hAnsi="Times New Roman" w:cs="Times New Roman"/>
+          <w:lang w:val="ro-RO"/>
+        </w:rPr>
+        <w:t xml:space="preserve"> celulelor, adăugarea unei joncțiuni suplimentare care să separe pixelii și să se comporte ca un izolator. De asemenea folosind o amplificare mai mică duce la reducerea </w:t>
+      </w:r>
+      <w:proofErr w:type="spellStart"/>
+      <w:r>
+        <w:rPr>
+          <w:rFonts w:ascii="Times New Roman" w:eastAsiaTheme="minorEastAsia" w:hAnsi="Times New Roman" w:cs="Times New Roman"/>
+          <w:lang w:val="ro-RO"/>
+        </w:rPr>
+        <w:t>crosstalk</w:t>
+      </w:r>
+      <w:proofErr w:type="spellEnd"/>
+      <w:r>
+        <w:rPr>
+          <w:rFonts w:ascii="Times New Roman" w:eastAsiaTheme="minorEastAsia" w:hAnsi="Times New Roman" w:cs="Times New Roman"/>
+          <w:lang w:val="ro-RO"/>
+        </w:rPr>
+        <w:t xml:space="preserve"> ului, </w:t>
+      </w:r>
+      <w:proofErr w:type="spellStart"/>
+      <w:r>
+        <w:rPr>
+          <w:rFonts w:ascii="Times New Roman" w:eastAsiaTheme="minorEastAsia" w:hAnsi="Times New Roman" w:cs="Times New Roman"/>
+          <w:lang w:val="ro-RO"/>
+        </w:rPr>
+        <w:t>insă</w:t>
+      </w:r>
+      <w:proofErr w:type="spellEnd"/>
+      <w:r>
+        <w:rPr>
+          <w:rFonts w:ascii="Times New Roman" w:eastAsiaTheme="minorEastAsia" w:hAnsi="Times New Roman" w:cs="Times New Roman"/>
+          <w:lang w:val="ro-RO"/>
+        </w:rPr>
+        <w:t xml:space="preserve"> așa scade și eficiența de detecție (PDE). Un alt mod de a reduce </w:t>
+      </w:r>
+      <w:proofErr w:type="spellStart"/>
+      <w:r>
+        <w:rPr>
+          <w:rFonts w:ascii="Times New Roman" w:eastAsiaTheme="minorEastAsia" w:hAnsi="Times New Roman" w:cs="Times New Roman"/>
+          <w:color w:val="FF0000"/>
+          <w:lang w:val="ro-RO"/>
+        </w:rPr>
+        <w:t>crosstalk</w:t>
+      </w:r>
+      <w:r>
+        <w:rPr>
+          <w:rFonts w:ascii="Times New Roman" w:eastAsiaTheme="minorEastAsia" w:hAnsi="Times New Roman" w:cs="Times New Roman"/>
+          <w:lang w:val="ro-RO"/>
+        </w:rPr>
+        <w:t>-ul</w:t>
+      </w:r>
+      <w:proofErr w:type="spellEnd"/>
+      <w:r>
+        <w:rPr>
+          <w:rFonts w:ascii="Times New Roman" w:eastAsiaTheme="minorEastAsia" w:hAnsi="Times New Roman" w:cs="Times New Roman"/>
+          <w:lang w:val="ro-RO"/>
+        </w:rPr>
+        <w:t xml:space="preserve"> optic este de a introduce canale între pixeli, acestea fiind umplute  cu un material absorbant optic. Dezavantajul ar fi faptul că așa vom scădea suprafața activă (</w:t>
+      </w:r>
+      <w:r>
+        <w:rPr>
+          <w:rFonts w:ascii="Times New Roman" w:eastAsiaTheme="minorEastAsia" w:hAnsi="Times New Roman" w:cs="Times New Roman"/>
+          <w:color w:val="FF0000"/>
+          <w:lang w:val="ro-RO"/>
+        </w:rPr>
+        <w:t>factorul de umplere epsilon</w:t>
+      </w:r>
+      <w:r>
+        <w:rPr>
+          <w:rFonts w:ascii="Times New Roman" w:eastAsiaTheme="minorEastAsia" w:hAnsi="Times New Roman" w:cs="Times New Roman"/>
+          <w:lang w:val="ro-RO"/>
+        </w:rPr>
+        <w:t>), implicit și eficiența de detecție (</w:t>
+      </w:r>
+      <w:r>
+        <w:rPr>
+          <w:rFonts w:ascii="Times New Roman" w:eastAsiaTheme="minorEastAsia" w:hAnsi="Times New Roman" w:cs="Times New Roman"/>
+          <w:color w:val="FF0000"/>
+          <w:lang w:val="ro-RO"/>
+        </w:rPr>
+        <w:t>PDE</w:t>
+      </w:r>
+      <w:r>
+        <w:rPr>
+          <w:rFonts w:ascii="Times New Roman" w:eastAsiaTheme="minorEastAsia" w:hAnsi="Times New Roman" w:cs="Times New Roman"/>
+          <w:lang w:val="ro-RO"/>
+        </w:rPr>
+        <w:t>).</w:t>
       </w:r>
     </w:p>
     <w:p>
@@ -16093,6 +17383,7 @@
           <w:noProof/>
           <w:lang w:eastAsia="en-GB"/>
         </w:rPr>
+        <w:lastRenderedPageBreak/>
         <w:drawing>
           <wp:inline distT="0" distB="0" distL="0" distR="0" wp14:anchorId="5887BE0D" wp14:editId="00C1BAEA">
             <wp:extent cx="5897064" cy="2158050"/>
@@ -16111,7 +17402,7 @@
                     </pic:cNvPicPr>
                   </pic:nvPicPr>
                   <pic:blipFill>
-                    <a:blip r:embed="rId11">
+                    <a:blip r:embed="rId12">
                       <a:extLst>
                         <a:ext uri="{28A0092B-C50C-407E-A947-70E740481C1C}">
                           <a14:useLocalDpi xmlns:a14="http://schemas.microsoft.com/office/drawing/2010/main" val="0"/>
@@ -16186,7 +17477,7 @@
           <w:color w:val="FF0000"/>
           <w:lang w:val="ro-RO"/>
         </w:rPr>
-        <w:footnoteReference w:id="26"/>
+        <w:footnoteReference w:id="28"/>
       </w:r>
     </w:p>
     <w:p>
@@ -16296,19 +17587,8 @@
           <w:b/>
           <w:lang w:val="ro-RO"/>
         </w:rPr>
-        <w:lastRenderedPageBreak/>
         <w:t>After</w:t>
       </w:r>
-      <w:proofErr w:type="spellEnd"/>
-      <w:r>
-        <w:rPr>
-          <w:rFonts w:ascii="Times New Roman" w:hAnsi="Times New Roman" w:cs="Times New Roman"/>
-          <w:b/>
-          <w:lang w:val="ro-RO"/>
-        </w:rPr>
-        <w:t xml:space="preserve"> </w:t>
-      </w:r>
-      <w:proofErr w:type="spellStart"/>
       <w:r>
         <w:rPr>
           <w:rFonts w:ascii="Times New Roman" w:hAnsi="Times New Roman" w:cs="Times New Roman"/>
@@ -16321,33 +17601,593 @@
     </w:p>
     <w:p>
       <w:pPr>
-        <w:widowControl w:val="0"/>
-        <w:autoSpaceDE w:val="0"/>
-        <w:autoSpaceDN w:val="0"/>
-        <w:adjustRightInd w:val="0"/>
-        <w:spacing w:line="340" w:lineRule="atLeast"/>
-        <w:rPr>
-          <w:rFonts w:ascii="Times New Roman" w:hAnsi="Times New Roman" w:cs="Times New Roman"/>
-          <w:color w:val="FF0000"/>
-        </w:rPr>
-      </w:pPr>
-      <w:r>
-        <w:rPr>
-          <w:rFonts w:ascii="Times New Roman" w:hAnsi="Times New Roman" w:cs="Times New Roman"/>
-          <w:color w:val="FF0000"/>
-        </w:rPr>
-        <w:t xml:space="preserve">Add Excess noise factor </w:t>
-      </w:r>
-      <w:bookmarkStart w:id="0" w:name="_GoBack"/>
-      <w:bookmarkEnd w:id="0"/>
-    </w:p>
-    <w:p>
-      <w:pPr>
-        <w:rPr>
-          <w:rFonts w:ascii="Times New Roman" w:hAnsi="Times New Roman" w:cs="Times New Roman"/>
-          <w:lang w:val="ro-RO"/>
-        </w:rPr>
-      </w:pPr>
+        <w:rPr>
+          <w:rFonts w:ascii="Times New Roman" w:hAnsi="Times New Roman" w:cs="Times New Roman"/>
+          <w:lang w:val="ro-RO"/>
+        </w:rPr>
+      </w:pPr>
+      <w:r>
+        <w:rPr>
+          <w:rFonts w:ascii="Times New Roman" w:hAnsi="Times New Roman" w:cs="Times New Roman"/>
+          <w:lang w:val="ro-RO"/>
+        </w:rPr>
+        <w:t xml:space="preserve">În timpul </w:t>
+      </w:r>
+      <w:proofErr w:type="spellStart"/>
+      <w:r>
+        <w:rPr>
+          <w:rFonts w:ascii="Times New Roman" w:hAnsi="Times New Roman" w:cs="Times New Roman"/>
+          <w:lang w:val="ro-RO"/>
+        </w:rPr>
+        <w:t>breakdown</w:t>
+      </w:r>
+      <w:proofErr w:type="spellEnd"/>
+      <w:r>
+        <w:rPr>
+          <w:rFonts w:ascii="Times New Roman" w:hAnsi="Times New Roman" w:cs="Times New Roman"/>
+          <w:lang w:val="ro-RO"/>
+        </w:rPr>
+        <w:t xml:space="preserve"> –ului, în cristal se formează o plasmă cu temperatură de pană la </w:t>
+      </w:r>
+      <w:proofErr w:type="spellStart"/>
+      <w:r>
+        <w:rPr>
+          <w:rFonts w:ascii="Times New Roman" w:hAnsi="Times New Roman" w:cs="Times New Roman"/>
+          <w:lang w:val="ro-RO"/>
+        </w:rPr>
+        <w:t>cateva</w:t>
+      </w:r>
+      <w:proofErr w:type="spellEnd"/>
+      <w:r>
+        <w:rPr>
+          <w:rFonts w:ascii="Times New Roman" w:hAnsi="Times New Roman" w:cs="Times New Roman"/>
+          <w:lang w:val="ro-RO"/>
+        </w:rPr>
+        <w:t xml:space="preserve"> mii de grade </w:t>
+      </w:r>
+      <w:proofErr w:type="spellStart"/>
+      <w:r>
+        <w:rPr>
+          <w:rFonts w:ascii="Times New Roman" w:hAnsi="Times New Roman" w:cs="Times New Roman"/>
+          <w:lang w:val="ro-RO"/>
+        </w:rPr>
+        <w:t>celsius</w:t>
+      </w:r>
+      <w:proofErr w:type="spellEnd"/>
+      <w:r>
+        <w:rPr>
+          <w:rFonts w:ascii="Times New Roman" w:hAnsi="Times New Roman" w:cs="Times New Roman"/>
+          <w:lang w:val="ro-RO"/>
+        </w:rPr>
+        <w:t xml:space="preserve">, iar purtătorii de sarcină pot fi prinși în defectele din cristal. Eliberarea acestora se face mai </w:t>
+      </w:r>
+      <w:proofErr w:type="spellStart"/>
+      <w:r>
+        <w:rPr>
+          <w:rFonts w:ascii="Times New Roman" w:hAnsi="Times New Roman" w:cs="Times New Roman"/>
+          <w:lang w:val="ro-RO"/>
+        </w:rPr>
+        <w:t>tarziu</w:t>
+      </w:r>
+      <w:proofErr w:type="spellEnd"/>
+      <w:r>
+        <w:rPr>
+          <w:rFonts w:ascii="Times New Roman" w:hAnsi="Times New Roman" w:cs="Times New Roman"/>
+          <w:lang w:val="ro-RO"/>
+        </w:rPr>
+        <w:t xml:space="preserve"> </w:t>
+      </w:r>
+      <w:proofErr w:type="spellStart"/>
+      <w:r>
+        <w:rPr>
+          <w:rFonts w:ascii="Times New Roman" w:hAnsi="Times New Roman" w:cs="Times New Roman"/>
+          <w:lang w:val="ro-RO"/>
+        </w:rPr>
+        <w:t>decat</w:t>
+      </w:r>
+      <w:proofErr w:type="spellEnd"/>
+      <w:r>
+        <w:rPr>
+          <w:rFonts w:ascii="Times New Roman" w:hAnsi="Times New Roman" w:cs="Times New Roman"/>
+          <w:lang w:val="ro-RO"/>
+        </w:rPr>
+        <w:t xml:space="preserve"> pulsul propriu zis, cauzând un </w:t>
+      </w:r>
+      <w:proofErr w:type="spellStart"/>
+      <w:r>
+        <w:rPr>
+          <w:rFonts w:ascii="Times New Roman" w:hAnsi="Times New Roman" w:cs="Times New Roman"/>
+          <w:lang w:val="ro-RO"/>
+        </w:rPr>
+        <w:t>afterpule</w:t>
+      </w:r>
+      <w:proofErr w:type="spellEnd"/>
+      <w:r>
+        <w:rPr>
+          <w:rFonts w:ascii="Times New Roman" w:hAnsi="Times New Roman" w:cs="Times New Roman"/>
+          <w:lang w:val="ro-RO"/>
+        </w:rPr>
+        <w:t xml:space="preserve">/puls </w:t>
+      </w:r>
+      <w:proofErr w:type="spellStart"/>
+      <w:r>
+        <w:rPr>
+          <w:rFonts w:ascii="Times New Roman" w:hAnsi="Times New Roman" w:cs="Times New Roman"/>
+          <w:lang w:val="ro-RO"/>
+        </w:rPr>
+        <w:t>întarziat</w:t>
+      </w:r>
+      <w:proofErr w:type="spellEnd"/>
+      <w:r>
+        <w:rPr>
+          <w:rFonts w:ascii="Times New Roman" w:hAnsi="Times New Roman" w:cs="Times New Roman"/>
+          <w:lang w:val="ro-RO"/>
+        </w:rPr>
+        <w:t xml:space="preserve"> cu câteva sute de ns </w:t>
+      </w:r>
+      <w:proofErr w:type="spellStart"/>
+      <w:r>
+        <w:rPr>
+          <w:rFonts w:ascii="Times New Roman" w:hAnsi="Times New Roman" w:cs="Times New Roman"/>
+          <w:lang w:val="ro-RO"/>
+        </w:rPr>
+        <w:t>dupa</w:t>
+      </w:r>
+      <w:proofErr w:type="spellEnd"/>
+      <w:r>
+        <w:rPr>
+          <w:rFonts w:ascii="Times New Roman" w:hAnsi="Times New Roman" w:cs="Times New Roman"/>
+          <w:lang w:val="ro-RO"/>
+        </w:rPr>
+        <w:t xml:space="preserve"> </w:t>
+      </w:r>
+      <w:proofErr w:type="spellStart"/>
+      <w:r>
+        <w:rPr>
+          <w:rFonts w:ascii="Times New Roman" w:hAnsi="Times New Roman" w:cs="Times New Roman"/>
+          <w:lang w:val="ro-RO"/>
+        </w:rPr>
+        <w:t>breakdown</w:t>
+      </w:r>
+      <w:proofErr w:type="spellEnd"/>
+      <w:r>
+        <w:rPr>
+          <w:rFonts w:ascii="Times New Roman" w:hAnsi="Times New Roman" w:cs="Times New Roman"/>
+          <w:lang w:val="ro-RO"/>
+        </w:rPr>
+        <w:t xml:space="preserve">. Aceștia pot la rândul lor să declanșeze o nouă avalanșă în aceiași celulă/pixel, în timp ce aceasta se recuperează.  Totuși această noua avalanșă tinde sa nu aibă o contribuție foarte mare deoarece celula nu este complet încărcată. </w:t>
+      </w:r>
+      <w:r>
+        <w:rPr>
+          <w:rStyle w:val="FootnoteReference"/>
+          <w:rFonts w:ascii="Times New Roman" w:hAnsi="Times New Roman" w:cs="Times New Roman"/>
+          <w:lang w:val="ro-RO"/>
+        </w:rPr>
+        <w:footnoteReference w:id="29"/>
+      </w:r>
+      <w:r>
+        <w:rPr>
+          <w:rFonts w:ascii="Times New Roman" w:hAnsi="Times New Roman" w:cs="Times New Roman"/>
+          <w:lang w:val="ro-RO"/>
+        </w:rPr>
+        <w:br/>
+        <w:t>Deși acest efect este aproape neglijabil, daca el are loc la rate destul de mari poate fi problematic întrucât duce la creșterea timpului necesar recuperării celulei.</w:t>
+      </w:r>
+    </w:p>
+    <w:p>
+      <w:pPr>
+        <w:rPr>
+          <w:rFonts w:ascii="Times New Roman" w:hAnsi="Times New Roman" w:cs="Times New Roman"/>
+          <w:lang w:val="ro-RO"/>
+        </w:rPr>
+      </w:pPr>
+      <w:r>
+        <w:rPr>
+          <w:rFonts w:ascii="Times New Roman" w:hAnsi="Times New Roman" w:cs="Times New Roman"/>
+          <w:lang w:val="ro-RO"/>
+        </w:rPr>
+        <w:t xml:space="preserve">Probabilitatea de </w:t>
+      </w:r>
+      <w:proofErr w:type="spellStart"/>
+      <w:r>
+        <w:rPr>
+          <w:rFonts w:ascii="Times New Roman" w:hAnsi="Times New Roman" w:cs="Times New Roman"/>
+          <w:lang w:val="ro-RO"/>
+        </w:rPr>
+        <w:t>afterpulse</w:t>
+      </w:r>
+      <w:proofErr w:type="spellEnd"/>
+      <w:r>
+        <w:rPr>
+          <w:rFonts w:ascii="Times New Roman" w:hAnsi="Times New Roman" w:cs="Times New Roman"/>
+          <w:lang w:val="ro-RO"/>
+        </w:rPr>
+        <w:t xml:space="preserve"> este determinată măsurând distribuția statistică a perechilor consecutive de </w:t>
+      </w:r>
+      <w:proofErr w:type="spellStart"/>
+      <w:r>
+        <w:rPr>
+          <w:rFonts w:ascii="Times New Roman" w:hAnsi="Times New Roman" w:cs="Times New Roman"/>
+          <w:lang w:val="ro-RO"/>
+        </w:rPr>
+        <w:t>dark</w:t>
+      </w:r>
+      <w:proofErr w:type="spellEnd"/>
+      <w:r>
+        <w:rPr>
+          <w:rFonts w:ascii="Times New Roman" w:hAnsi="Times New Roman" w:cs="Times New Roman"/>
+          <w:lang w:val="ro-RO"/>
+        </w:rPr>
+        <w:t xml:space="preserve"> </w:t>
+      </w:r>
+      <w:proofErr w:type="spellStart"/>
+      <w:r>
+        <w:rPr>
+          <w:rFonts w:ascii="Times New Roman" w:hAnsi="Times New Roman" w:cs="Times New Roman"/>
+          <w:lang w:val="ro-RO"/>
+        </w:rPr>
+        <w:t>counts</w:t>
+      </w:r>
+      <w:proofErr w:type="spellEnd"/>
+      <w:r>
+        <w:rPr>
+          <w:rFonts w:ascii="Times New Roman" w:hAnsi="Times New Roman" w:cs="Times New Roman"/>
+          <w:lang w:val="ro-RO"/>
+        </w:rPr>
+        <w:t xml:space="preserve">, atunci când acestea au loc la jumătate din amplitudinea semnalului unui singur foton. </w:t>
+      </w:r>
+      <w:r>
+        <w:rPr>
+          <w:rStyle w:val="FootnoteReference"/>
+          <w:rFonts w:ascii="Times New Roman" w:hAnsi="Times New Roman" w:cs="Times New Roman"/>
+          <w:lang w:val="ro-RO"/>
+        </w:rPr>
+        <w:footnoteReference w:id="30"/>
+      </w:r>
+    </w:p>
+    <w:p>
+      <w:pPr>
+        <w:pStyle w:val="ListParagraph"/>
+        <w:numPr>
+          <w:ilvl w:val="2"/>
+          <w:numId w:val="5"/>
+        </w:numPr>
+        <w:rPr>
+          <w:rFonts w:ascii="Times New Roman" w:hAnsi="Times New Roman" w:cs="Times New Roman"/>
+          <w:b/>
+          <w:lang w:val="ro-RO"/>
+        </w:rPr>
+      </w:pPr>
+      <w:r>
+        <w:rPr>
+          <w:rFonts w:ascii="Times New Roman" w:hAnsi="Times New Roman" w:cs="Times New Roman"/>
+          <w:b/>
+          <w:lang w:val="ro-RO"/>
+        </w:rPr>
+        <w:t>Timp de recuperare (</w:t>
+      </w:r>
+      <w:proofErr w:type="spellStart"/>
+      <w:r>
+        <w:rPr>
+          <w:rFonts w:ascii="Times New Roman" w:hAnsi="Times New Roman" w:cs="Times New Roman"/>
+          <w:b/>
+          <w:lang w:val="ro-RO"/>
+        </w:rPr>
+        <w:t>recovery</w:t>
+      </w:r>
+      <w:proofErr w:type="spellEnd"/>
+      <w:r>
+        <w:rPr>
+          <w:rFonts w:ascii="Times New Roman" w:hAnsi="Times New Roman" w:cs="Times New Roman"/>
+          <w:b/>
+          <w:lang w:val="ro-RO"/>
+        </w:rPr>
+        <w:t xml:space="preserve"> </w:t>
+      </w:r>
+      <w:proofErr w:type="spellStart"/>
+      <w:r>
+        <w:rPr>
+          <w:rFonts w:ascii="Times New Roman" w:hAnsi="Times New Roman" w:cs="Times New Roman"/>
+          <w:b/>
+          <w:lang w:val="ro-RO"/>
+        </w:rPr>
+        <w:t>time</w:t>
+      </w:r>
+      <w:proofErr w:type="spellEnd"/>
+      <w:r>
+        <w:rPr>
+          <w:rFonts w:ascii="Times New Roman" w:hAnsi="Times New Roman" w:cs="Times New Roman"/>
+          <w:b/>
+          <w:lang w:val="ro-RO"/>
+        </w:rPr>
+        <w:t>)</w:t>
+      </w:r>
+    </w:p>
+    <w:p>
+      <w:pPr>
+        <w:rPr>
+          <w:rFonts w:ascii="Times New Roman" w:hAnsi="Times New Roman" w:cs="Times New Roman"/>
+          <w:lang w:val="ro-RO"/>
+        </w:rPr>
+      </w:pPr>
+      <w:r>
+        <w:rPr>
+          <w:rFonts w:ascii="Times New Roman" w:hAnsi="Times New Roman" w:cs="Times New Roman"/>
+          <w:lang w:val="ro-RO"/>
+        </w:rPr>
+        <w:t>Timpul de recupera</w:t>
+      </w:r>
+      <w:r>
+        <w:rPr>
+          <w:rFonts w:ascii="Times New Roman" w:hAnsi="Times New Roman" w:cs="Times New Roman"/>
+          <w:lang w:val="ro-RO"/>
+        </w:rPr>
+        <w:t xml:space="preserve">re este timpul necesar pentru reîncărcarea unei celule după un </w:t>
+      </w:r>
+      <w:proofErr w:type="spellStart"/>
+      <w:r>
+        <w:rPr>
+          <w:rFonts w:ascii="Times New Roman" w:hAnsi="Times New Roman" w:cs="Times New Roman"/>
+          <w:color w:val="FF0000"/>
+          <w:lang w:val="ro-RO"/>
+        </w:rPr>
+        <w:t>breakdown</w:t>
+      </w:r>
+      <w:proofErr w:type="spellEnd"/>
+      <w:r>
+        <w:rPr>
+          <w:rFonts w:ascii="Times New Roman" w:hAnsi="Times New Roman" w:cs="Times New Roman"/>
+          <w:lang w:val="ro-RO"/>
+        </w:rPr>
+        <w:t>.</w:t>
+      </w:r>
+    </w:p>
+    <w:p>
+      <w:pPr>
+        <w:rPr>
+          <w:rFonts w:ascii="Times New Roman" w:eastAsiaTheme="minorEastAsia" w:hAnsi="Times New Roman" w:cs="Times New Roman"/>
+          <w:lang w:val="ro-RO"/>
+        </w:rPr>
+      </w:pPr>
+      <w:r>
+        <w:rPr>
+          <w:rFonts w:ascii="Times New Roman" w:hAnsi="Times New Roman" w:cs="Times New Roman"/>
+          <w:lang w:val="ro-RO"/>
+        </w:rPr>
+        <w:t xml:space="preserve">Acesta depinde de </w:t>
+      </w:r>
+      <w:proofErr w:type="spellStart"/>
+      <w:r>
+        <w:rPr>
+          <w:rFonts w:ascii="Times New Roman" w:hAnsi="Times New Roman" w:cs="Times New Roman"/>
+          <w:lang w:val="ro-RO"/>
+        </w:rPr>
+        <w:t>capacitanța</w:t>
+      </w:r>
+      <w:proofErr w:type="spellEnd"/>
+      <w:r>
+        <w:rPr>
+          <w:rFonts w:ascii="Times New Roman" w:hAnsi="Times New Roman" w:cs="Times New Roman"/>
+          <w:lang w:val="ro-RO"/>
+        </w:rPr>
+        <w:t xml:space="preserve"> celulei și de rezistenta de </w:t>
+      </w:r>
+      <w:proofErr w:type="spellStart"/>
+      <w:r>
+        <w:rPr>
+          <w:rFonts w:ascii="Times New Roman" w:hAnsi="Times New Roman" w:cs="Times New Roman"/>
+          <w:color w:val="FF0000"/>
+          <w:lang w:val="ro-RO"/>
+        </w:rPr>
+        <w:t>quenching</w:t>
+      </w:r>
+      <w:proofErr w:type="spellEnd"/>
+      <w:r>
+        <w:rPr>
+          <w:rFonts w:ascii="Times New Roman" w:hAnsi="Times New Roman" w:cs="Times New Roman"/>
+          <w:color w:val="FF0000"/>
+          <w:lang w:val="ro-RO"/>
+        </w:rPr>
+        <w:t xml:space="preserve"> </w:t>
+      </w:r>
+      <w:r>
+        <w:rPr>
+          <w:rFonts w:ascii="Times New Roman" w:hAnsi="Times New Roman" w:cs="Times New Roman"/>
+          <w:lang w:val="ro-RO"/>
+        </w:rPr>
+        <w:t>(</w:t>
+      </w:r>
+      <m:oMath>
+        <m:r>
+          <w:rPr>
+            <w:rFonts w:ascii="Cambria Math" w:hAnsi="Cambria Math" w:cs="Times New Roman"/>
+            <w:lang w:val="ro-RO"/>
+          </w:rPr>
+          <m:t>τ~RC)</m:t>
+        </m:r>
+      </m:oMath>
+      <w:r>
+        <w:rPr>
+          <w:rFonts w:ascii="Times New Roman" w:eastAsiaTheme="minorEastAsia" w:hAnsi="Times New Roman" w:cs="Times New Roman"/>
+          <w:lang w:val="ro-RO"/>
+        </w:rPr>
+        <w:t xml:space="preserve">. Acest timp poate fi scăzut doar </w:t>
+      </w:r>
+      <w:proofErr w:type="spellStart"/>
+      <w:r>
+        <w:rPr>
+          <w:rFonts w:ascii="Times New Roman" w:eastAsiaTheme="minorEastAsia" w:hAnsi="Times New Roman" w:cs="Times New Roman"/>
+          <w:lang w:val="ro-RO"/>
+        </w:rPr>
+        <w:t>covorând</w:t>
+      </w:r>
+      <w:proofErr w:type="spellEnd"/>
+      <w:r>
+        <w:rPr>
+          <w:rFonts w:ascii="Times New Roman" w:eastAsiaTheme="minorEastAsia" w:hAnsi="Times New Roman" w:cs="Times New Roman"/>
+          <w:lang w:val="ro-RO"/>
+        </w:rPr>
+        <w:t xml:space="preserve"> tensiunea de funcționare. Unele G-APD uri au nevoie de câteva sute de microsecunde pentru recuperare (amplitudinea celui de-al doilea semnal să ajungă la 95% din cea a primului). Cel mai scurt timp de recuperare îl au celulele/pixelii mici cu rezistori de </w:t>
+      </w:r>
+      <w:proofErr w:type="spellStart"/>
+      <w:r>
+        <w:rPr>
+          <w:rFonts w:ascii="Times New Roman" w:eastAsiaTheme="minorEastAsia" w:hAnsi="Times New Roman" w:cs="Times New Roman"/>
+          <w:color w:val="FF0000"/>
+          <w:lang w:val="ro-RO"/>
+        </w:rPr>
+        <w:t>quenching</w:t>
+      </w:r>
+      <w:proofErr w:type="spellEnd"/>
+      <w:r>
+        <w:rPr>
+          <w:rFonts w:ascii="Times New Roman" w:eastAsiaTheme="minorEastAsia" w:hAnsi="Times New Roman" w:cs="Times New Roman"/>
+          <w:color w:val="FF0000"/>
+          <w:lang w:val="ro-RO"/>
+        </w:rPr>
+        <w:t xml:space="preserve"> </w:t>
+      </w:r>
+      <w:r>
+        <w:rPr>
+          <w:rFonts w:ascii="Times New Roman" w:eastAsiaTheme="minorEastAsia" w:hAnsi="Times New Roman" w:cs="Times New Roman"/>
+          <w:lang w:val="ro-RO"/>
+        </w:rPr>
+        <w:t>mici.</w:t>
+      </w:r>
+      <w:r>
+        <w:rPr>
+          <w:rStyle w:val="FootnoteReference"/>
+          <w:rFonts w:ascii="Times New Roman" w:eastAsiaTheme="minorEastAsia" w:hAnsi="Times New Roman" w:cs="Times New Roman"/>
+          <w:lang w:val="ro-RO"/>
+        </w:rPr>
+        <w:footnoteReference w:id="31"/>
+      </w:r>
+      <w:r>
+        <w:rPr>
+          <w:rFonts w:ascii="Times New Roman" w:eastAsiaTheme="minorEastAsia" w:hAnsi="Times New Roman" w:cs="Times New Roman"/>
+          <w:lang w:val="ro-RO"/>
+        </w:rPr>
+        <w:t xml:space="preserve"> </w:t>
+      </w:r>
+    </w:p>
+    <w:p>
+      <w:pPr>
+        <w:rPr>
+          <w:rFonts w:ascii="Times New Roman" w:eastAsiaTheme="minorEastAsia" w:hAnsi="Times New Roman" w:cs="Times New Roman"/>
+          <w:lang w:val="ro-RO"/>
+        </w:rPr>
+      </w:pPr>
+      <w:r>
+        <w:rPr>
+          <w:rFonts w:ascii="Times New Roman" w:eastAsiaTheme="minorEastAsia" w:hAnsi="Times New Roman" w:cs="Times New Roman"/>
+          <w:lang w:val="ro-RO"/>
+        </w:rPr>
+        <w:t>Pentru „stingerea” (</w:t>
+      </w:r>
+      <w:proofErr w:type="spellStart"/>
+      <w:r>
+        <w:rPr>
+          <w:rFonts w:ascii="Times New Roman" w:eastAsiaTheme="minorEastAsia" w:hAnsi="Times New Roman" w:cs="Times New Roman"/>
+          <w:color w:val="FF0000"/>
+          <w:lang w:val="ro-RO"/>
+        </w:rPr>
+        <w:t>quneching</w:t>
+      </w:r>
+      <w:proofErr w:type="spellEnd"/>
+      <w:r>
+        <w:rPr>
+          <w:rFonts w:ascii="Times New Roman" w:eastAsiaTheme="minorEastAsia" w:hAnsi="Times New Roman" w:cs="Times New Roman"/>
+          <w:lang w:val="ro-RO"/>
+        </w:rPr>
+        <w:t>) avalanșei/</w:t>
+      </w:r>
+      <w:proofErr w:type="spellStart"/>
+      <w:r>
+        <w:rPr>
+          <w:rFonts w:ascii="Times New Roman" w:eastAsiaTheme="minorEastAsia" w:hAnsi="Times New Roman" w:cs="Times New Roman"/>
+          <w:color w:val="FF0000"/>
+          <w:lang w:val="ro-RO"/>
+        </w:rPr>
+        <w:t>breakdownului</w:t>
+      </w:r>
+      <w:proofErr w:type="spellEnd"/>
+      <w:r>
+        <w:rPr>
+          <w:rFonts w:ascii="Times New Roman" w:eastAsiaTheme="minorEastAsia" w:hAnsi="Times New Roman" w:cs="Times New Roman"/>
+          <w:color w:val="FF0000"/>
+          <w:lang w:val="ro-RO"/>
+        </w:rPr>
+        <w:t xml:space="preserve"> </w:t>
+      </w:r>
+      <w:r>
+        <w:rPr>
+          <w:rFonts w:ascii="Times New Roman" w:eastAsiaTheme="minorEastAsia" w:hAnsi="Times New Roman" w:cs="Times New Roman"/>
+          <w:lang w:val="ro-RO"/>
+        </w:rPr>
+        <w:t xml:space="preserve">se folosesc </w:t>
+      </w:r>
+      <w:proofErr w:type="spellStart"/>
+      <w:r>
+        <w:rPr>
+          <w:rFonts w:ascii="Times New Roman" w:eastAsiaTheme="minorEastAsia" w:hAnsi="Times New Roman" w:cs="Times New Roman"/>
+          <w:lang w:val="ro-RO"/>
+        </w:rPr>
+        <w:t>rezitori</w:t>
+      </w:r>
+      <w:proofErr w:type="spellEnd"/>
+      <w:r>
+        <w:rPr>
+          <w:rFonts w:ascii="Times New Roman" w:eastAsiaTheme="minorEastAsia" w:hAnsi="Times New Roman" w:cs="Times New Roman"/>
+          <w:lang w:val="ro-RO"/>
+        </w:rPr>
+        <w:t xml:space="preserve"> din </w:t>
+      </w:r>
+      <w:proofErr w:type="spellStart"/>
+      <w:r>
+        <w:rPr>
+          <w:rFonts w:ascii="Times New Roman" w:eastAsiaTheme="minorEastAsia" w:hAnsi="Times New Roman" w:cs="Times New Roman"/>
+          <w:color w:val="FF0000"/>
+          <w:lang w:val="ro-RO"/>
+        </w:rPr>
+        <w:t>polisilicon</w:t>
+      </w:r>
+      <w:proofErr w:type="spellEnd"/>
+      <w:r>
+        <w:rPr>
+          <w:rFonts w:ascii="Times New Roman" w:eastAsiaTheme="minorEastAsia" w:hAnsi="Times New Roman" w:cs="Times New Roman"/>
+          <w:color w:val="FF0000"/>
+          <w:lang w:val="ro-RO"/>
+        </w:rPr>
+        <w:t xml:space="preserve"> </w:t>
+      </w:r>
+      <w:r>
+        <w:rPr>
+          <w:rFonts w:ascii="Times New Roman" w:eastAsiaTheme="minorEastAsia" w:hAnsi="Times New Roman" w:cs="Times New Roman"/>
+          <w:lang w:val="ro-RO"/>
+        </w:rPr>
+        <w:t>deoarece aceștia își schimbă valoarea odată cu temperatura.</w:t>
+      </w:r>
+      <w:r>
+        <w:rPr>
+          <w:rFonts w:ascii="Times New Roman" w:eastAsiaTheme="minorEastAsia" w:hAnsi="Times New Roman" w:cs="Times New Roman"/>
+          <w:lang w:val="ro-RO"/>
+        </w:rPr>
+        <w:t xml:space="preserve"> Aceasta va introduce o puternică </w:t>
+      </w:r>
+      <w:r>
+        <w:rPr>
+          <w:rFonts w:ascii="Times New Roman" w:eastAsiaTheme="minorEastAsia" w:hAnsi="Times New Roman" w:cs="Times New Roman"/>
+          <w:lang w:val="ro-RO"/>
+        </w:rPr>
+        <w:t>dependență</w:t>
+      </w:r>
+      <w:r>
+        <w:rPr>
+          <w:rFonts w:ascii="Times New Roman" w:eastAsiaTheme="minorEastAsia" w:hAnsi="Times New Roman" w:cs="Times New Roman"/>
+          <w:lang w:val="ro-RO"/>
+        </w:rPr>
+        <w:t xml:space="preserve"> între timpul de recuperare și temperatură.</w:t>
+      </w:r>
     </w:p>
     <w:p>
       <w:pPr>
@@ -16554,6 +18394,7 @@
           <w:b/>
           <w:lang w:val="ro-RO"/>
         </w:rPr>
+        <w:lastRenderedPageBreak/>
         <w:t xml:space="preserve">Data </w:t>
       </w:r>
       <w:proofErr w:type="spellStart"/>
@@ -17705,6 +19546,108 @@
           <w:lang w:eastAsia="en-GB"/>
         </w:rPr>
         <w:t>(3), pp.577-582.</w:t>
+      </w:r>
+    </w:p>
+    <w:p>
+      <w:pPr>
+        <w:spacing w:after="180" w:line="225" w:lineRule="atLeast"/>
+        <w:rPr>
+          <w:rFonts w:ascii="Times" w:eastAsia="Times New Roman" w:hAnsi="Times" w:cs="Times New Roman"/>
+          <w:color w:val="000000"/>
+          <w:sz w:val="20"/>
+          <w:szCs w:val="20"/>
+          <w:lang w:eastAsia="en-GB"/>
+        </w:rPr>
+      </w:pPr>
+    </w:p>
+    <w:p>
+      <w:pPr>
+        <w:spacing w:after="180" w:line="225" w:lineRule="atLeast"/>
+        <w:rPr>
+          <w:rFonts w:ascii="Times New Roman" w:eastAsia="Times New Roman" w:hAnsi="Times New Roman" w:cs="Times New Roman"/>
+          <w:color w:val="000000"/>
+          <w:lang w:eastAsia="en-GB"/>
+        </w:rPr>
+      </w:pPr>
+      <w:r>
+        <w:rPr>
+          <w:rFonts w:ascii="Times New Roman" w:eastAsia="Times New Roman" w:hAnsi="Times New Roman" w:cs="Times New Roman"/>
+          <w:color w:val="000000"/>
+          <w:lang w:eastAsia="en-GB"/>
+        </w:rPr>
+        <w:t xml:space="preserve">N. </w:t>
+      </w:r>
+      <w:proofErr w:type="spellStart"/>
+      <w:r>
+        <w:rPr>
+          <w:rFonts w:ascii="Times New Roman" w:eastAsia="Times New Roman" w:hAnsi="Times New Roman" w:cs="Times New Roman"/>
+          <w:color w:val="000000"/>
+          <w:lang w:eastAsia="en-GB"/>
+        </w:rPr>
+        <w:t>Otte</w:t>
+      </w:r>
+      <w:proofErr w:type="spellEnd"/>
+      <w:r>
+        <w:rPr>
+          <w:rFonts w:ascii="Times New Roman" w:eastAsia="Times New Roman" w:hAnsi="Times New Roman" w:cs="Times New Roman"/>
+          <w:color w:val="000000"/>
+          <w:lang w:eastAsia="en-GB"/>
+        </w:rPr>
+        <w:t xml:space="preserve">, </w:t>
+      </w:r>
+      <w:r>
+        <w:rPr>
+          <w:rFonts w:ascii="Times New Roman" w:eastAsia="Times New Roman" w:hAnsi="Times New Roman" w:cs="Times New Roman"/>
+          <w:i/>
+          <w:iCs/>
+          <w:color w:val="000000"/>
+          <w:lang w:eastAsia="en-GB"/>
+        </w:rPr>
+        <w:t>On the efficiency of photon emission during electrical breakdown in silicon</w:t>
+      </w:r>
+      <w:r>
+        <w:rPr>
+          <w:rFonts w:ascii="Times New Roman" w:eastAsia="Times New Roman" w:hAnsi="Times New Roman" w:cs="Times New Roman"/>
+          <w:color w:val="000000"/>
+          <w:lang w:eastAsia="en-GB"/>
+        </w:rPr>
+        <w:t xml:space="preserve">, NDIP08, to be published in </w:t>
+      </w:r>
+      <w:proofErr w:type="spellStart"/>
+      <w:r>
+        <w:rPr>
+          <w:rFonts w:ascii="Times New Roman" w:eastAsia="Times New Roman" w:hAnsi="Times New Roman" w:cs="Times New Roman"/>
+          <w:color w:val="000000"/>
+          <w:lang w:eastAsia="en-GB"/>
+        </w:rPr>
+        <w:t>Nucl</w:t>
+      </w:r>
+      <w:proofErr w:type="spellEnd"/>
+      <w:r>
+        <w:rPr>
+          <w:rFonts w:ascii="Times New Roman" w:eastAsia="Times New Roman" w:hAnsi="Times New Roman" w:cs="Times New Roman"/>
+          <w:color w:val="000000"/>
+          <w:lang w:eastAsia="en-GB"/>
+        </w:rPr>
+        <w:t xml:space="preserve">. </w:t>
+      </w:r>
+      <w:proofErr w:type="spellStart"/>
+      <w:r>
+        <w:rPr>
+          <w:rFonts w:ascii="Times New Roman" w:eastAsia="Times New Roman" w:hAnsi="Times New Roman" w:cs="Times New Roman"/>
+          <w:color w:val="000000"/>
+          <w:lang w:eastAsia="en-GB"/>
+        </w:rPr>
+        <w:t>Instrum</w:t>
+      </w:r>
+      <w:proofErr w:type="spellEnd"/>
+      <w:r>
+        <w:rPr>
+          <w:rFonts w:ascii="Times New Roman" w:eastAsia="Times New Roman" w:hAnsi="Times New Roman" w:cs="Times New Roman"/>
+          <w:color w:val="000000"/>
+          <w:lang w:eastAsia="en-GB"/>
+        </w:rPr>
+        <w:t>. Meth. A. </w:t>
       </w:r>
     </w:p>
     <w:p>
@@ -19495,14 +21438,7 @@
           <w:rFonts w:ascii="Times New Roman" w:hAnsi="Times New Roman" w:cs="Times New Roman"/>
           <w:color w:val="FF0000"/>
         </w:rPr>
-        <w:t xml:space="preserve"> 31</w:t>
-      </w:r>
-      <w:r>
-        <w:rPr>
-          <w:rFonts w:ascii="Times New Roman" w:hAnsi="Times New Roman" w:cs="Times New Roman"/>
-          <w:color w:val="FF0000"/>
-        </w:rPr>
-        <w:t xml:space="preserve"> + IMAGINEA TOT DIN ACELASI LOC.</w:t>
+        <w:t xml:space="preserve"> 31 + IMAGINEA TOT DIN ACELASI LOC.</w:t>
       </w:r>
     </w:p>
   </w:footnote>
@@ -19620,10 +21556,128 @@
   <w:footnote w:id="26">
     <w:p>
       <w:pPr>
+        <w:spacing w:after="180" w:line="225" w:lineRule="atLeast"/>
+        <w:rPr>
+          <w:rFonts w:ascii="Times" w:eastAsia="Times New Roman" w:hAnsi="Times" w:cs="Times New Roman"/>
+          <w:color w:val="000000"/>
+          <w:sz w:val="20"/>
+          <w:szCs w:val="20"/>
+          <w:lang w:eastAsia="en-GB"/>
+        </w:rPr>
+      </w:pPr>
+      <w:r>
+        <w:rPr>
+          <w:rStyle w:val="FootnoteReference"/>
+        </w:rPr>
+        <w:footnoteRef/>
+      </w:r>
+      <w:r>
+        <w:t xml:space="preserve"> </w:t>
+      </w:r>
+      <w:r>
+        <w:rPr>
+          <w:rFonts w:ascii="Times" w:eastAsia="Times New Roman" w:hAnsi="Times" w:cs="Times New Roman"/>
+          <w:color w:val="000000"/>
+          <w:sz w:val="20"/>
+          <w:szCs w:val="20"/>
+          <w:lang w:eastAsia="en-GB"/>
+        </w:rPr>
+        <w:t xml:space="preserve">N. </w:t>
+      </w:r>
+      <w:proofErr w:type="spellStart"/>
+      <w:r>
+        <w:rPr>
+          <w:rFonts w:ascii="Times" w:eastAsia="Times New Roman" w:hAnsi="Times" w:cs="Times New Roman"/>
+          <w:color w:val="000000"/>
+          <w:sz w:val="20"/>
+          <w:szCs w:val="20"/>
+          <w:lang w:eastAsia="en-GB"/>
+        </w:rPr>
+        <w:t>Otte</w:t>
+      </w:r>
+      <w:proofErr w:type="spellEnd"/>
+      <w:r>
+        <w:rPr>
+          <w:rFonts w:ascii="Times" w:eastAsia="Times New Roman" w:hAnsi="Times" w:cs="Times New Roman"/>
+          <w:color w:val="000000"/>
+          <w:sz w:val="20"/>
+          <w:szCs w:val="20"/>
+          <w:lang w:eastAsia="en-GB"/>
+        </w:rPr>
+        <w:t xml:space="preserve">, </w:t>
+      </w:r>
+      <w:r>
+        <w:rPr>
+          <w:rFonts w:ascii="Times" w:eastAsia="Times New Roman" w:hAnsi="Times" w:cs="Times New Roman"/>
+          <w:i/>
+          <w:iCs/>
+          <w:color w:val="000000"/>
+          <w:sz w:val="20"/>
+          <w:szCs w:val="20"/>
+          <w:lang w:eastAsia="en-GB"/>
+        </w:rPr>
+        <w:t>On the efficiency of photon emission during electrical breakdown in silicon</w:t>
+      </w:r>
+      <w:r>
+        <w:rPr>
+          <w:rFonts w:ascii="Times" w:eastAsia="Times New Roman" w:hAnsi="Times" w:cs="Times New Roman"/>
+          <w:color w:val="000000"/>
+          <w:sz w:val="20"/>
+          <w:szCs w:val="20"/>
+          <w:lang w:eastAsia="en-GB"/>
+        </w:rPr>
+        <w:t xml:space="preserve">, NDIP08, to be published in </w:t>
+      </w:r>
+      <w:proofErr w:type="spellStart"/>
+      <w:r>
+        <w:rPr>
+          <w:rFonts w:ascii="Times" w:eastAsia="Times New Roman" w:hAnsi="Times" w:cs="Times New Roman"/>
+          <w:color w:val="000000"/>
+          <w:sz w:val="20"/>
+          <w:szCs w:val="20"/>
+          <w:lang w:eastAsia="en-GB"/>
+        </w:rPr>
+        <w:t>Nucl</w:t>
+      </w:r>
+      <w:proofErr w:type="spellEnd"/>
+      <w:r>
+        <w:rPr>
+          <w:rFonts w:ascii="Times" w:eastAsia="Times New Roman" w:hAnsi="Times" w:cs="Times New Roman"/>
+          <w:color w:val="000000"/>
+          <w:sz w:val="20"/>
+          <w:szCs w:val="20"/>
+          <w:lang w:eastAsia="en-GB"/>
+        </w:rPr>
+        <w:t xml:space="preserve">. </w:t>
+      </w:r>
+      <w:proofErr w:type="spellStart"/>
+      <w:r>
+        <w:rPr>
+          <w:rFonts w:ascii="Times" w:eastAsia="Times New Roman" w:hAnsi="Times" w:cs="Times New Roman"/>
+          <w:color w:val="000000"/>
+          <w:sz w:val="20"/>
+          <w:szCs w:val="20"/>
+          <w:lang w:eastAsia="en-GB"/>
+        </w:rPr>
+        <w:t>Instrum</w:t>
+      </w:r>
+      <w:proofErr w:type="spellEnd"/>
+      <w:r>
+        <w:rPr>
+          <w:rFonts w:ascii="Times" w:eastAsia="Times New Roman" w:hAnsi="Times" w:cs="Times New Roman"/>
+          <w:color w:val="000000"/>
+          <w:sz w:val="20"/>
+          <w:szCs w:val="20"/>
+          <w:lang w:eastAsia="en-GB"/>
+        </w:rPr>
+        <w:t xml:space="preserve">. Meth. A. </w:t>
+      </w:r>
+    </w:p>
+  </w:footnote>
+  <w:footnote w:id="27">
+    <w:p>
+      <w:pPr>
         <w:pStyle w:val="FootnoteText"/>
-        <w:rPr>
-          <w:lang w:val="ro-RO"/>
-        </w:rPr>
       </w:pPr>
       <w:r>
         <w:rPr>
@@ -19634,6 +21688,78 @@
       <w:r>
         <w:t xml:space="preserve"> </w:t>
       </w:r>
+      <w:r>
+        <w:rPr>
+          <w:rFonts w:ascii="Times New Roman" w:hAnsi="Times New Roman" w:cs="Times New Roman"/>
+          <w:color w:val="FF0000"/>
+        </w:rPr>
+        <w:t xml:space="preserve">D. </w:t>
+      </w:r>
+      <w:proofErr w:type="spellStart"/>
+      <w:r>
+        <w:rPr>
+          <w:rFonts w:ascii="Times New Roman" w:hAnsi="Times New Roman" w:cs="Times New Roman"/>
+          <w:color w:val="FF0000"/>
+        </w:rPr>
+        <w:t>Renker</w:t>
+      </w:r>
+      <w:proofErr w:type="spellEnd"/>
+      <w:r>
+        <w:rPr>
+          <w:rFonts w:ascii="Times New Roman" w:hAnsi="Times New Roman" w:cs="Times New Roman"/>
+          <w:color w:val="FF0000"/>
+        </w:rPr>
+        <w:t xml:space="preserve"> and E. Lorenz, Advances in solid state photon detectors, JINST 4 (2009) P04004</w:t>
+      </w:r>
+      <w:r>
+        <w:rPr>
+          <w:rFonts w:ascii="Times New Roman" w:hAnsi="Times New Roman" w:cs="Times New Roman"/>
+          <w:color w:val="FF0000"/>
+        </w:rPr>
+        <w:t xml:space="preserve"> </w:t>
+      </w:r>
+      <w:proofErr w:type="spellStart"/>
+      <w:r>
+        <w:rPr>
+          <w:rFonts w:ascii="Times New Roman" w:hAnsi="Times New Roman" w:cs="Times New Roman"/>
+          <w:color w:val="FF0000"/>
+        </w:rPr>
+        <w:t>pg</w:t>
+      </w:r>
+      <w:proofErr w:type="spellEnd"/>
+      <w:r>
+        <w:rPr>
+          <w:rFonts w:ascii="Times New Roman" w:hAnsi="Times New Roman" w:cs="Times New Roman"/>
+          <w:color w:val="FF0000"/>
+        </w:rPr>
+        <w:t xml:space="preserve"> 3</w:t>
+      </w:r>
+      <w:r>
+        <w:rPr>
+          <w:rFonts w:ascii="Times New Roman" w:hAnsi="Times New Roman" w:cs="Times New Roman"/>
+          <w:color w:val="FF0000"/>
+        </w:rPr>
+        <w:t>2</w:t>
+      </w:r>
+    </w:p>
+  </w:footnote>
+  <w:footnote w:id="28">
+    <w:p>
+      <w:pPr>
+        <w:pStyle w:val="FootnoteText"/>
+        <w:rPr>
+          <w:lang w:val="ro-RO"/>
+        </w:rPr>
+      </w:pPr>
+      <w:r>
+        <w:rPr>
+          <w:rStyle w:val="FootnoteReference"/>
+        </w:rPr>
+        <w:footnoteRef/>
+      </w:r>
+      <w:r>
+        <w:t xml:space="preserve"> </w:t>
+      </w:r>
       <w:proofErr w:type="spellStart"/>
       <w:r>
         <w:rPr>
@@ -19667,6 +21793,193 @@
           <w:i/>
         </w:rPr>
         <w:t xml:space="preserve"> 10</w:t>
+      </w:r>
+    </w:p>
+  </w:footnote>
+  <w:footnote w:id="29">
+    <w:p>
+      <w:pPr>
+        <w:pStyle w:val="FootnoteText"/>
+      </w:pPr>
+      <w:r>
+        <w:rPr>
+          <w:rStyle w:val="FootnoteReference"/>
+        </w:rPr>
+        <w:footnoteRef/>
+      </w:r>
+      <w:r>
+        <w:t xml:space="preserve"> </w:t>
+      </w:r>
+      <w:r>
+        <w:rPr>
+          <w:rFonts w:ascii="Times New Roman" w:hAnsi="Times New Roman" w:cs="Times New Roman"/>
+          <w:color w:val="FF0000"/>
+        </w:rPr>
+        <w:t xml:space="preserve">D. </w:t>
+      </w:r>
+      <w:proofErr w:type="spellStart"/>
+      <w:r>
+        <w:rPr>
+          <w:rFonts w:ascii="Times New Roman" w:hAnsi="Times New Roman" w:cs="Times New Roman"/>
+          <w:color w:val="FF0000"/>
+        </w:rPr>
+        <w:t>Renker</w:t>
+      </w:r>
+      <w:proofErr w:type="spellEnd"/>
+      <w:r>
+        <w:rPr>
+          <w:rFonts w:ascii="Times New Roman" w:hAnsi="Times New Roman" w:cs="Times New Roman"/>
+          <w:color w:val="FF0000"/>
+        </w:rPr>
+        <w:t xml:space="preserve"> and E. Lorenz, Advances in solid state photon detectors, JINST 4 (2009) P04004</w:t>
+      </w:r>
+      <w:r>
+        <w:rPr>
+          <w:rFonts w:ascii="Times New Roman" w:hAnsi="Times New Roman" w:cs="Times New Roman"/>
+          <w:color w:val="FF0000"/>
+        </w:rPr>
+        <w:t xml:space="preserve"> </w:t>
+      </w:r>
+      <w:proofErr w:type="spellStart"/>
+      <w:r>
+        <w:rPr>
+          <w:rFonts w:ascii="Times New Roman" w:hAnsi="Times New Roman" w:cs="Times New Roman"/>
+          <w:color w:val="FF0000"/>
+        </w:rPr>
+        <w:t>pg</w:t>
+      </w:r>
+      <w:proofErr w:type="spellEnd"/>
+      <w:r>
+        <w:rPr>
+          <w:rFonts w:ascii="Times New Roman" w:hAnsi="Times New Roman" w:cs="Times New Roman"/>
+          <w:color w:val="FF0000"/>
+        </w:rPr>
+        <w:t xml:space="preserve"> 35</w:t>
+      </w:r>
+    </w:p>
+  </w:footnote>
+  <w:footnote w:id="30">
+    <w:p>
+      <w:pPr>
+        <w:pStyle w:val="FootnoteText"/>
+        <w:rPr>
+          <w:lang w:val="ro-RO"/>
+        </w:rPr>
+      </w:pPr>
+      <w:r>
+        <w:rPr>
+          <w:rStyle w:val="FootnoteReference"/>
+        </w:rPr>
+        <w:footnoteRef/>
+      </w:r>
+      <w:r>
+        <w:t xml:space="preserve"> </w:t>
+      </w:r>
+      <w:proofErr w:type="spellStart"/>
+      <w:r>
+        <w:rPr>
+          <w:i/>
+        </w:rPr>
+        <w:t>Sensl</w:t>
+      </w:r>
+      <w:proofErr w:type="spellEnd"/>
+      <w:r>
+        <w:rPr>
+          <w:i/>
+        </w:rPr>
+        <w:t>, An introduction to th</w:t>
+      </w:r>
+      <w:r>
+        <w:rPr>
+          <w:i/>
+        </w:rPr>
+        <w:t xml:space="preserve">e Silicon Photomultiplier, </w:t>
+      </w:r>
+      <w:proofErr w:type="spellStart"/>
+      <w:r>
+        <w:rPr>
+          <w:i/>
+        </w:rPr>
+        <w:t>pg</w:t>
+      </w:r>
+      <w:proofErr w:type="spellEnd"/>
+      <w:r>
+        <w:rPr>
+          <w:i/>
+        </w:rPr>
+        <w:t xml:space="preserve"> 12</w:t>
+      </w:r>
+    </w:p>
+  </w:footnote>
+  <w:footnote w:id="31">
+    <w:p>
+      <w:pPr>
+        <w:pStyle w:val="FootnoteText"/>
+        <w:rPr>
+          <w:lang w:val="ro-RO"/>
+        </w:rPr>
+      </w:pPr>
+      <w:r>
+        <w:rPr>
+          <w:rStyle w:val="FootnoteReference"/>
+        </w:rPr>
+        <w:footnoteRef/>
+      </w:r>
+      <w:r>
+        <w:t xml:space="preserve"> </w:t>
+      </w:r>
+      <w:r>
+        <w:rPr>
+          <w:rFonts w:ascii="Times New Roman" w:hAnsi="Times New Roman" w:cs="Times New Roman"/>
+          <w:color w:val="FF0000"/>
+        </w:rPr>
+        <w:t xml:space="preserve">D. </w:t>
+      </w:r>
+      <w:proofErr w:type="spellStart"/>
+      <w:r>
+        <w:rPr>
+          <w:rFonts w:ascii="Times New Roman" w:hAnsi="Times New Roman" w:cs="Times New Roman"/>
+          <w:color w:val="FF0000"/>
+        </w:rPr>
+        <w:t>Renker</w:t>
+      </w:r>
+      <w:proofErr w:type="spellEnd"/>
+      <w:r>
+        <w:rPr>
+          <w:rFonts w:ascii="Times New Roman" w:hAnsi="Times New Roman" w:cs="Times New Roman"/>
+          <w:color w:val="FF0000"/>
+        </w:rPr>
+        <w:t xml:space="preserve"> and E. Lorenz, Advances in solid state photon detectors, JINST 4 (2009) P04004</w:t>
+      </w:r>
+      <w:r>
+        <w:rPr>
+          <w:rFonts w:ascii="Times New Roman" w:hAnsi="Times New Roman" w:cs="Times New Roman"/>
+          <w:color w:val="FF0000"/>
+        </w:rPr>
+        <w:t xml:space="preserve"> </w:t>
+      </w:r>
+      <w:proofErr w:type="spellStart"/>
+      <w:r>
+        <w:rPr>
+          <w:rFonts w:ascii="Times New Roman" w:hAnsi="Times New Roman" w:cs="Times New Roman"/>
+          <w:color w:val="FF0000"/>
+        </w:rPr>
+        <w:t>pg</w:t>
+      </w:r>
+      <w:proofErr w:type="spellEnd"/>
+      <w:r>
+        <w:rPr>
+          <w:rFonts w:ascii="Times New Roman" w:hAnsi="Times New Roman" w:cs="Times New Roman"/>
+          <w:color w:val="FF0000"/>
+        </w:rPr>
+        <w:t xml:space="preserve"> 3</w:t>
+      </w:r>
+      <w:r>
+        <w:rPr>
+          <w:rFonts w:ascii="Times New Roman" w:hAnsi="Times New Roman" w:cs="Times New Roman"/>
+          <w:color w:val="FF0000"/>
+        </w:rPr>
+        <w:t>6</w:t>
       </w:r>
     </w:p>
   </w:footnote>
@@ -19831,6 +22144,241 @@
     </w:lvl>
   </w:abstractNum>
   <w:abstractNum w:abstractNumId="2">
+    <w:nsid w:val="15510510"/>
+    <w:multiLevelType w:val="hybridMultilevel"/>
+    <w:tmpl w:val="B00683E6"/>
+    <w:lvl w:ilvl="0" w:tplc="0809000F">
+      <w:start w:val="1"/>
+      <w:numFmt w:val="decimal"/>
+      <w:lvlText w:val="%1."/>
+      <w:lvlJc w:val="left"/>
+      <w:pPr>
+        <w:ind w:left="720" w:hanging="360"/>
+      </w:pPr>
+    </w:lvl>
+    <w:lvl w:ilvl="1" w:tplc="08090019" w:tentative="1">
+      <w:start w:val="1"/>
+      <w:numFmt w:val="lowerLetter"/>
+      <w:lvlText w:val="%2."/>
+      <w:lvlJc w:val="left"/>
+      <w:pPr>
+        <w:ind w:left="1440" w:hanging="360"/>
+      </w:pPr>
+    </w:lvl>
+    <w:lvl w:ilvl="2" w:tplc="0809001B" w:tentative="1">
+      <w:start w:val="1"/>
+      <w:numFmt w:val="lowerRoman"/>
+      <w:lvlText w:val="%3."/>
+      <w:lvlJc w:val="right"/>
+      <w:pPr>
+        <w:ind w:left="2160" w:hanging="180"/>
+      </w:pPr>
+    </w:lvl>
+    <w:lvl w:ilvl="3" w:tplc="0809000F" w:tentative="1">
+      <w:start w:val="1"/>
+      <w:numFmt w:val="decimal"/>
+      <w:lvlText w:val="%4."/>
+      <w:lvlJc w:val="left"/>
+      <w:pPr>
+        <w:ind w:left="2880" w:hanging="360"/>
+      </w:pPr>
+    </w:lvl>
+    <w:lvl w:ilvl="4" w:tplc="08090019" w:tentative="1">
+      <w:start w:val="1"/>
+      <w:numFmt w:val="lowerLetter"/>
+      <w:lvlText w:val="%5."/>
+      <w:lvlJc w:val="left"/>
+      <w:pPr>
+        <w:ind w:left="3600" w:hanging="360"/>
+      </w:pPr>
+    </w:lvl>
+    <w:lvl w:ilvl="5" w:tplc="0809001B" w:tentative="1">
+      <w:start w:val="1"/>
+      <w:numFmt w:val="lowerRoman"/>
+      <w:lvlText w:val="%6."/>
+      <w:lvlJc w:val="right"/>
+      <w:pPr>
+        <w:ind w:left="4320" w:hanging="180"/>
+      </w:pPr>
+    </w:lvl>
+    <w:lvl w:ilvl="6" w:tplc="0809000F" w:tentative="1">
+      <w:start w:val="1"/>
+      <w:numFmt w:val="decimal"/>
+      <w:lvlText w:val="%7."/>
+      <w:lvlJc w:val="left"/>
+      <w:pPr>
+        <w:ind w:left="5040" w:hanging="360"/>
+      </w:pPr>
+    </w:lvl>
+    <w:lvl w:ilvl="7" w:tplc="08090019" w:tentative="1">
+      <w:start w:val="1"/>
+      <w:numFmt w:val="lowerLetter"/>
+      <w:lvlText w:val="%8."/>
+      <w:lvlJc w:val="left"/>
+      <w:pPr>
+        <w:ind w:left="5760" w:hanging="360"/>
+      </w:pPr>
+    </w:lvl>
+    <w:lvl w:ilvl="8" w:tplc="0809001B" w:tentative="1">
+      <w:start w:val="1"/>
+      <w:numFmt w:val="lowerRoman"/>
+      <w:lvlText w:val="%9."/>
+      <w:lvlJc w:val="right"/>
+      <w:pPr>
+        <w:ind w:left="6480" w:hanging="180"/>
+      </w:pPr>
+    </w:lvl>
+  </w:abstractNum>
+  <w:abstractNum w:abstractNumId="3">
+    <w:nsid w:val="15D6698E"/>
+    <w:multiLevelType w:val="multilevel"/>
+    <w:tmpl w:val="97541CE0"/>
+    <w:lvl w:ilvl="0">
+      <w:start w:val="1"/>
+      <w:numFmt w:val="bullet"/>
+      <w:lvlText w:val=""/>
+      <w:lvlJc w:val="left"/>
+      <w:pPr>
+        <w:tabs>
+          <w:tab w:val="num" w:pos="720"/>
+        </w:tabs>
+        <w:ind w:left="720" w:hanging="360"/>
+      </w:pPr>
+      <w:rPr>
+        <w:rFonts w:ascii="Symbol" w:hAnsi="Symbol" w:hint="default"/>
+        <w:sz w:val="20"/>
+      </w:rPr>
+    </w:lvl>
+    <w:lvl w:ilvl="1" w:tentative="1">
+      <w:start w:val="1"/>
+      <w:numFmt w:val="bullet"/>
+      <w:lvlText w:val="o"/>
+      <w:lvlJc w:val="left"/>
+      <w:pPr>
+        <w:tabs>
+          <w:tab w:val="num" w:pos="1440"/>
+        </w:tabs>
+        <w:ind w:left="1440" w:hanging="360"/>
+      </w:pPr>
+      <w:rPr>
+        <w:rFonts w:ascii="Courier New" w:hAnsi="Courier New" w:hint="default"/>
+        <w:sz w:val="20"/>
+      </w:rPr>
+    </w:lvl>
+    <w:lvl w:ilvl="2" w:tentative="1">
+      <w:start w:val="1"/>
+      <w:numFmt w:val="bullet"/>
+      <w:lvlText w:val=""/>
+      <w:lvlJc w:val="left"/>
+      <w:pPr>
+        <w:tabs>
+          <w:tab w:val="num" w:pos="2160"/>
+        </w:tabs>
+        <w:ind w:left="2160" w:hanging="360"/>
+      </w:pPr>
+      <w:rPr>
+        <w:rFonts w:ascii="Wingdings" w:hAnsi="Wingdings" w:hint="default"/>
+        <w:sz w:val="20"/>
+      </w:rPr>
+    </w:lvl>
+    <w:lvl w:ilvl="3" w:tentative="1">
+      <w:start w:val="1"/>
+      <w:numFmt w:val="bullet"/>
+      <w:lvlText w:val=""/>
+      <w:lvlJc w:val="left"/>
+      <w:pPr>
+        <w:tabs>
+          <w:tab w:val="num" w:pos="2880"/>
+        </w:tabs>
+        <w:ind w:left="2880" w:hanging="360"/>
+      </w:pPr>
+      <w:rPr>
+        <w:rFonts w:ascii="Wingdings" w:hAnsi="Wingdings" w:hint="default"/>
+        <w:sz w:val="20"/>
+      </w:rPr>
+    </w:lvl>
+    <w:lvl w:ilvl="4" w:tentative="1">
+      <w:start w:val="1"/>
+      <w:numFmt w:val="bullet"/>
+      <w:lvlText w:val=""/>
+      <w:lvlJc w:val="left"/>
+      <w:pPr>
+        <w:tabs>
+          <w:tab w:val="num" w:pos="3600"/>
+        </w:tabs>
+        <w:ind w:left="3600" w:hanging="360"/>
+      </w:pPr>
+      <w:rPr>
+        <w:rFonts w:ascii="Wingdings" w:hAnsi="Wingdings" w:hint="default"/>
+        <w:sz w:val="20"/>
+      </w:rPr>
+    </w:lvl>
+    <w:lvl w:ilvl="5" w:tentative="1">
+      <w:start w:val="1"/>
+      <w:numFmt w:val="bullet"/>
+      <w:lvlText w:val=""/>
+      <w:lvlJc w:val="left"/>
+      <w:pPr>
+        <w:tabs>
+          <w:tab w:val="num" w:pos="4320"/>
+        </w:tabs>
+        <w:ind w:left="4320" w:hanging="360"/>
+      </w:pPr>
+      <w:rPr>
+        <w:rFonts w:ascii="Wingdings" w:hAnsi="Wingdings" w:hint="default"/>
+        <w:sz w:val="20"/>
+      </w:rPr>
+    </w:lvl>
+    <w:lvl w:ilvl="6" w:tentative="1">
+      <w:start w:val="1"/>
+      <w:numFmt w:val="bullet"/>
+      <w:lvlText w:val=""/>
+      <w:lvlJc w:val="left"/>
+      <w:pPr>
+        <w:tabs>
+          <w:tab w:val="num" w:pos="5040"/>
+        </w:tabs>
+        <w:ind w:left="5040" w:hanging="360"/>
+      </w:pPr>
+      <w:rPr>
+        <w:rFonts w:ascii="Wingdings" w:hAnsi="Wingdings" w:hint="default"/>
+        <w:sz w:val="20"/>
+      </w:rPr>
+    </w:lvl>
+    <w:lvl w:ilvl="7" w:tentative="1">
+      <w:start w:val="1"/>
+      <w:numFmt w:val="bullet"/>
+      <w:lvlText w:val=""/>
+      <w:lvlJc w:val="left"/>
+      <w:pPr>
+        <w:tabs>
+          <w:tab w:val="num" w:pos="5760"/>
+        </w:tabs>
+        <w:ind w:left="5760" w:hanging="360"/>
+      </w:pPr>
+      <w:rPr>
+        <w:rFonts w:ascii="Wingdings" w:hAnsi="Wingdings" w:hint="default"/>
+        <w:sz w:val="20"/>
+      </w:rPr>
+    </w:lvl>
+    <w:lvl w:ilvl="8" w:tentative="1">
+      <w:start w:val="1"/>
+      <w:numFmt w:val="bullet"/>
+      <w:lvlText w:val=""/>
+      <w:lvlJc w:val="left"/>
+      <w:pPr>
+        <w:tabs>
+          <w:tab w:val="num" w:pos="6480"/>
+        </w:tabs>
+        <w:ind w:left="6480" w:hanging="360"/>
+      </w:pPr>
+      <w:rPr>
+        <w:rFonts w:ascii="Wingdings" w:hAnsi="Wingdings" w:hint="default"/>
+        <w:sz w:val="20"/>
+      </w:rPr>
+    </w:lvl>
+  </w:abstractNum>
+  <w:abstractNum w:abstractNumId="4">
     <w:nsid w:val="1D2E2DA8"/>
     <w:multiLevelType w:val="hybridMultilevel"/>
     <w:tmpl w:val="714848E0"/>
@@ -19916,7 +22464,7 @@
       </w:pPr>
     </w:lvl>
   </w:abstractNum>
-  <w:abstractNum w:abstractNumId="3">
+  <w:abstractNum w:abstractNumId="5">
     <w:nsid w:val="21382340"/>
     <w:multiLevelType w:val="multilevel"/>
     <w:tmpl w:val="DCB474FC"/>
@@ -20029,7 +22577,7 @@
       </w:rPr>
     </w:lvl>
   </w:abstractNum>
-  <w:abstractNum w:abstractNumId="4">
+  <w:abstractNum w:abstractNumId="6">
     <w:nsid w:val="23EC4305"/>
     <w:multiLevelType w:val="hybridMultilevel"/>
     <w:tmpl w:val="9348A9CA"/>
@@ -20130,7 +22678,7 @@
       </w:pPr>
     </w:lvl>
   </w:abstractNum>
-  <w:abstractNum w:abstractNumId="5">
+  <w:abstractNum w:abstractNumId="7">
     <w:nsid w:val="25917468"/>
     <w:multiLevelType w:val="multilevel"/>
     <w:tmpl w:val="6C1E544C"/>
@@ -20252,7 +22800,7 @@
       </w:rPr>
     </w:lvl>
   </w:abstractNum>
-  <w:abstractNum w:abstractNumId="6">
+  <w:abstractNum w:abstractNumId="8">
     <w:nsid w:val="2AB64F8E"/>
     <w:multiLevelType w:val="multilevel"/>
     <w:tmpl w:val="6C1E544C"/>
@@ -20374,7 +22922,7 @@
       </w:rPr>
     </w:lvl>
   </w:abstractNum>
-  <w:abstractNum w:abstractNumId="7">
+  <w:abstractNum w:abstractNumId="9">
     <w:nsid w:val="3E532C3A"/>
     <w:multiLevelType w:val="multilevel"/>
     <w:tmpl w:val="E2C40B64"/>
@@ -20487,7 +23035,156 @@
       </w:rPr>
     </w:lvl>
   </w:abstractNum>
-  <w:abstractNum w:abstractNumId="8">
+  <w:abstractNum w:abstractNumId="10">
+    <w:nsid w:val="41186B08"/>
+    <w:multiLevelType w:val="multilevel"/>
+    <w:tmpl w:val="AEFC82B2"/>
+    <w:lvl w:ilvl="0">
+      <w:start w:val="1"/>
+      <w:numFmt w:val="bullet"/>
+      <w:lvlText w:val=""/>
+      <w:lvlJc w:val="left"/>
+      <w:pPr>
+        <w:tabs>
+          <w:tab w:val="num" w:pos="720"/>
+        </w:tabs>
+        <w:ind w:left="720" w:hanging="360"/>
+      </w:pPr>
+      <w:rPr>
+        <w:rFonts w:ascii="Symbol" w:hAnsi="Symbol" w:hint="default"/>
+        <w:sz w:val="20"/>
+      </w:rPr>
+    </w:lvl>
+    <w:lvl w:ilvl="1" w:tentative="1">
+      <w:start w:val="1"/>
+      <w:numFmt w:val="bullet"/>
+      <w:lvlText w:val="o"/>
+      <w:lvlJc w:val="left"/>
+      <w:pPr>
+        <w:tabs>
+          <w:tab w:val="num" w:pos="1440"/>
+        </w:tabs>
+        <w:ind w:left="1440" w:hanging="360"/>
+      </w:pPr>
+      <w:rPr>
+        <w:rFonts w:ascii="Courier New" w:hAnsi="Courier New" w:hint="default"/>
+        <w:sz w:val="20"/>
+      </w:rPr>
+    </w:lvl>
+    <w:lvl w:ilvl="2" w:tentative="1">
+      <w:start w:val="1"/>
+      <w:numFmt w:val="bullet"/>
+      <w:lvlText w:val=""/>
+      <w:lvlJc w:val="left"/>
+      <w:pPr>
+        <w:tabs>
+          <w:tab w:val="num" w:pos="2160"/>
+        </w:tabs>
+        <w:ind w:left="2160" w:hanging="360"/>
+      </w:pPr>
+      <w:rPr>
+        <w:rFonts w:ascii="Wingdings" w:hAnsi="Wingdings" w:hint="default"/>
+        <w:sz w:val="20"/>
+      </w:rPr>
+    </w:lvl>
+    <w:lvl w:ilvl="3" w:tentative="1">
+      <w:start w:val="1"/>
+      <w:numFmt w:val="bullet"/>
+      <w:lvlText w:val=""/>
+      <w:lvlJc w:val="left"/>
+      <w:pPr>
+        <w:tabs>
+          <w:tab w:val="num" w:pos="2880"/>
+        </w:tabs>
+        <w:ind w:left="2880" w:hanging="360"/>
+      </w:pPr>
+      <w:rPr>
+        <w:rFonts w:ascii="Wingdings" w:hAnsi="Wingdings" w:hint="default"/>
+        <w:sz w:val="20"/>
+      </w:rPr>
+    </w:lvl>
+    <w:lvl w:ilvl="4" w:tentative="1">
+      <w:start w:val="1"/>
+      <w:numFmt w:val="bullet"/>
+      <w:lvlText w:val=""/>
+      <w:lvlJc w:val="left"/>
+      <w:pPr>
+        <w:tabs>
+          <w:tab w:val="num" w:pos="3600"/>
+        </w:tabs>
+        <w:ind w:left="3600" w:hanging="360"/>
+      </w:pPr>
+      <w:rPr>
+        <w:rFonts w:ascii="Wingdings" w:hAnsi="Wingdings" w:hint="default"/>
+        <w:sz w:val="20"/>
+      </w:rPr>
+    </w:lvl>
+    <w:lvl w:ilvl="5" w:tentative="1">
+      <w:start w:val="1"/>
+      <w:numFmt w:val="bullet"/>
+      <w:lvlText w:val=""/>
+      <w:lvlJc w:val="left"/>
+      <w:pPr>
+        <w:tabs>
+          <w:tab w:val="num" w:pos="4320"/>
+        </w:tabs>
+        <w:ind w:left="4320" w:hanging="360"/>
+      </w:pPr>
+      <w:rPr>
+        <w:rFonts w:ascii="Wingdings" w:hAnsi="Wingdings" w:hint="default"/>
+        <w:sz w:val="20"/>
+      </w:rPr>
+    </w:lvl>
+    <w:lvl w:ilvl="6" w:tentative="1">
+      <w:start w:val="1"/>
+      <w:numFmt w:val="bullet"/>
+      <w:lvlText w:val=""/>
+      <w:lvlJc w:val="left"/>
+      <w:pPr>
+        <w:tabs>
+          <w:tab w:val="num" w:pos="5040"/>
+        </w:tabs>
+        <w:ind w:left="5040" w:hanging="360"/>
+      </w:pPr>
+      <w:rPr>
+        <w:rFonts w:ascii="Wingdings" w:hAnsi="Wingdings" w:hint="default"/>
+        <w:sz w:val="20"/>
+      </w:rPr>
+    </w:lvl>
+    <w:lvl w:ilvl="7" w:tentative="1">
+      <w:start w:val="1"/>
+      <w:numFmt w:val="bullet"/>
+      <w:lvlText w:val=""/>
+      <w:lvlJc w:val="left"/>
+      <w:pPr>
+        <w:tabs>
+          <w:tab w:val="num" w:pos="5760"/>
+        </w:tabs>
+        <w:ind w:left="5760" w:hanging="360"/>
+      </w:pPr>
+      <w:rPr>
+        <w:rFonts w:ascii="Wingdings" w:hAnsi="Wingdings" w:hint="default"/>
+        <w:sz w:val="20"/>
+      </w:rPr>
+    </w:lvl>
+    <w:lvl w:ilvl="8" w:tentative="1">
+      <w:start w:val="1"/>
+      <w:numFmt w:val="bullet"/>
+      <w:lvlText w:val=""/>
+      <w:lvlJc w:val="left"/>
+      <w:pPr>
+        <w:tabs>
+          <w:tab w:val="num" w:pos="6480"/>
+        </w:tabs>
+        <w:ind w:left="6480" w:hanging="360"/>
+      </w:pPr>
+      <w:rPr>
+        <w:rFonts w:ascii="Wingdings" w:hAnsi="Wingdings" w:hint="default"/>
+        <w:sz w:val="20"/>
+      </w:rPr>
+    </w:lvl>
+  </w:abstractNum>
+  <w:abstractNum w:abstractNumId="11">
     <w:nsid w:val="4177404E"/>
     <w:multiLevelType w:val="multilevel"/>
     <w:tmpl w:val="DCB474FC"/>
@@ -20600,7 +23297,7 @@
       </w:rPr>
     </w:lvl>
   </w:abstractNum>
-  <w:abstractNum w:abstractNumId="9">
+  <w:abstractNum w:abstractNumId="12">
     <w:nsid w:val="476112BB"/>
     <w:multiLevelType w:val="multilevel"/>
     <w:tmpl w:val="E2C40B64"/>
@@ -20713,7 +23410,7 @@
       </w:rPr>
     </w:lvl>
   </w:abstractNum>
-  <w:abstractNum w:abstractNumId="10">
+  <w:abstractNum w:abstractNumId="13">
     <w:nsid w:val="49797149"/>
     <w:multiLevelType w:val="hybridMultilevel"/>
     <w:tmpl w:val="9BD812D8"/>
@@ -20799,7 +23496,7 @@
       </w:pPr>
     </w:lvl>
   </w:abstractNum>
-  <w:abstractNum w:abstractNumId="11">
+  <w:abstractNum w:abstractNumId="14">
     <w:nsid w:val="4EEE5879"/>
     <w:multiLevelType w:val="multilevel"/>
     <w:tmpl w:val="E2C40B64"/>
@@ -20912,7 +23609,93 @@
       </w:rPr>
     </w:lvl>
   </w:abstractNum>
-  <w:abstractNum w:abstractNumId="12">
+  <w:abstractNum w:abstractNumId="15">
+    <w:nsid w:val="6BA43E70"/>
+    <w:multiLevelType w:val="hybridMultilevel"/>
+    <w:tmpl w:val="402079E6"/>
+    <w:lvl w:ilvl="0" w:tplc="0809000F">
+      <w:start w:val="1"/>
+      <w:numFmt w:val="decimal"/>
+      <w:lvlText w:val="%1."/>
+      <w:lvlJc w:val="left"/>
+      <w:pPr>
+        <w:ind w:left="1440" w:hanging="360"/>
+      </w:pPr>
+    </w:lvl>
+    <w:lvl w:ilvl="1" w:tplc="08090019" w:tentative="1">
+      <w:start w:val="1"/>
+      <w:numFmt w:val="lowerLetter"/>
+      <w:lvlText w:val="%2."/>
+      <w:lvlJc w:val="left"/>
+      <w:pPr>
+        <w:ind w:left="2160" w:hanging="360"/>
+      </w:pPr>
+    </w:lvl>
+    <w:lvl w:ilvl="2" w:tplc="0809001B" w:tentative="1">
+      <w:start w:val="1"/>
+      <w:numFmt w:val="lowerRoman"/>
+      <w:lvlText w:val="%3."/>
+      <w:lvlJc w:val="right"/>
+      <w:pPr>
+        <w:ind w:left="2880" w:hanging="180"/>
+      </w:pPr>
+    </w:lvl>
+    <w:lvl w:ilvl="3" w:tplc="0809000F" w:tentative="1">
+      <w:start w:val="1"/>
+      <w:numFmt w:val="decimal"/>
+      <w:lvlText w:val="%4."/>
+      <w:lvlJc w:val="left"/>
+      <w:pPr>
+        <w:ind w:left="3600" w:hanging="360"/>
+      </w:pPr>
+    </w:lvl>
+    <w:lvl w:ilvl="4" w:tplc="08090019" w:tentative="1">
+      <w:start w:val="1"/>
+      <w:numFmt w:val="lowerLetter"/>
+      <w:lvlText w:val="%5."/>
+      <w:lvlJc w:val="left"/>
+      <w:pPr>
+        <w:ind w:left="4320" w:hanging="360"/>
+      </w:pPr>
+    </w:lvl>
+    <w:lvl w:ilvl="5" w:tplc="0809001B" w:tentative="1">
+      <w:start w:val="1"/>
+      <w:numFmt w:val="lowerRoman"/>
+      <w:lvlText w:val="%6."/>
+      <w:lvlJc w:val="right"/>
+      <w:pPr>
+        <w:ind w:left="5040" w:hanging="180"/>
+      </w:pPr>
+    </w:lvl>
+    <w:lvl w:ilvl="6" w:tplc="0809000F" w:tentative="1">
+      <w:start w:val="1"/>
+      <w:numFmt w:val="decimal"/>
+      <w:lvlText w:val="%7."/>
+      <w:lvlJc w:val="left"/>
+      <w:pPr>
+        <w:ind w:left="5760" w:hanging="360"/>
+      </w:pPr>
+    </w:lvl>
+    <w:lvl w:ilvl="7" w:tplc="08090019" w:tentative="1">
+      <w:start w:val="1"/>
+      <w:numFmt w:val="lowerLetter"/>
+      <w:lvlText w:val="%8."/>
+      <w:lvlJc w:val="left"/>
+      <w:pPr>
+        <w:ind w:left="6480" w:hanging="360"/>
+      </w:pPr>
+    </w:lvl>
+    <w:lvl w:ilvl="8" w:tplc="0809001B" w:tentative="1">
+      <w:start w:val="1"/>
+      <w:numFmt w:val="lowerRoman"/>
+      <w:lvlText w:val="%9."/>
+      <w:lvlJc w:val="right"/>
+      <w:pPr>
+        <w:ind w:left="7200" w:hanging="180"/>
+      </w:pPr>
+    </w:lvl>
+  </w:abstractNum>
+  <w:abstractNum w:abstractNumId="16">
     <w:nsid w:val="6CE56076"/>
     <w:multiLevelType w:val="hybridMultilevel"/>
     <w:tmpl w:val="C1CEB76A"/>
@@ -20998,7 +23781,7 @@
       </w:pPr>
     </w:lvl>
   </w:abstractNum>
-  <w:abstractNum w:abstractNumId="13">
+  <w:abstractNum w:abstractNumId="17">
     <w:nsid w:val="71B612E8"/>
     <w:multiLevelType w:val="hybridMultilevel"/>
     <w:tmpl w:val="CF8A6F5E"/>
@@ -21087,7 +23870,7 @@
       </w:pPr>
     </w:lvl>
   </w:abstractNum>
-  <w:abstractNum w:abstractNumId="14">
+  <w:abstractNum w:abstractNumId="18">
     <w:nsid w:val="754E1352"/>
     <w:multiLevelType w:val="multilevel"/>
     <w:tmpl w:val="E2C40B64"/>
@@ -21200,7 +23983,93 @@
       </w:rPr>
     </w:lvl>
   </w:abstractNum>
-  <w:abstractNum w:abstractNumId="15">
+  <w:abstractNum w:abstractNumId="19">
+    <w:nsid w:val="75DC431B"/>
+    <w:multiLevelType w:val="hybridMultilevel"/>
+    <w:tmpl w:val="65807F02"/>
+    <w:lvl w:ilvl="0" w:tplc="0809000F">
+      <w:start w:val="1"/>
+      <w:numFmt w:val="decimal"/>
+      <w:lvlText w:val="%1."/>
+      <w:lvlJc w:val="left"/>
+      <w:pPr>
+        <w:ind w:left="720" w:hanging="360"/>
+      </w:pPr>
+    </w:lvl>
+    <w:lvl w:ilvl="1" w:tplc="08090019" w:tentative="1">
+      <w:start w:val="1"/>
+      <w:numFmt w:val="lowerLetter"/>
+      <w:lvlText w:val="%2."/>
+      <w:lvlJc w:val="left"/>
+      <w:pPr>
+        <w:ind w:left="1440" w:hanging="360"/>
+      </w:pPr>
+    </w:lvl>
+    <w:lvl w:ilvl="2" w:tplc="0809001B" w:tentative="1">
+      <w:start w:val="1"/>
+      <w:numFmt w:val="lowerRoman"/>
+      <w:lvlText w:val="%3."/>
+      <w:lvlJc w:val="right"/>
+      <w:pPr>
+        <w:ind w:left="2160" w:hanging="180"/>
+      </w:pPr>
+    </w:lvl>
+    <w:lvl w:ilvl="3" w:tplc="0809000F" w:tentative="1">
+      <w:start w:val="1"/>
+      <w:numFmt w:val="decimal"/>
+      <w:lvlText w:val="%4."/>
+      <w:lvlJc w:val="left"/>
+      <w:pPr>
+        <w:ind w:left="2880" w:hanging="360"/>
+      </w:pPr>
+    </w:lvl>
+    <w:lvl w:ilvl="4" w:tplc="08090019" w:tentative="1">
+      <w:start w:val="1"/>
+      <w:numFmt w:val="lowerLetter"/>
+      <w:lvlText w:val="%5."/>
+      <w:lvlJc w:val="left"/>
+      <w:pPr>
+        <w:ind w:left="3600" w:hanging="360"/>
+      </w:pPr>
+    </w:lvl>
+    <w:lvl w:ilvl="5" w:tplc="0809001B" w:tentative="1">
+      <w:start w:val="1"/>
+      <w:numFmt w:val="lowerRoman"/>
+      <w:lvlText w:val="%6."/>
+      <w:lvlJc w:val="right"/>
+      <w:pPr>
+        <w:ind w:left="4320" w:hanging="180"/>
+      </w:pPr>
+    </w:lvl>
+    <w:lvl w:ilvl="6" w:tplc="0809000F" w:tentative="1">
+      <w:start w:val="1"/>
+      <w:numFmt w:val="decimal"/>
+      <w:lvlText w:val="%7."/>
+      <w:lvlJc w:val="left"/>
+      <w:pPr>
+        <w:ind w:left="5040" w:hanging="360"/>
+      </w:pPr>
+    </w:lvl>
+    <w:lvl w:ilvl="7" w:tplc="08090019" w:tentative="1">
+      <w:start w:val="1"/>
+      <w:numFmt w:val="lowerLetter"/>
+      <w:lvlText w:val="%8."/>
+      <w:lvlJc w:val="left"/>
+      <w:pPr>
+        <w:ind w:left="5760" w:hanging="360"/>
+      </w:pPr>
+    </w:lvl>
+    <w:lvl w:ilvl="8" w:tplc="0809001B" w:tentative="1">
+      <w:start w:val="1"/>
+      <w:numFmt w:val="lowerRoman"/>
+      <w:lvlText w:val="%9."/>
+      <w:lvlJc w:val="right"/>
+      <w:pPr>
+        <w:ind w:left="6480" w:hanging="180"/>
+      </w:pPr>
+    </w:lvl>
+  </w:abstractNum>
+  <w:abstractNum w:abstractNumId="20">
     <w:nsid w:val="792E30DF"/>
     <w:multiLevelType w:val="hybridMultilevel"/>
     <w:tmpl w:val="0D48CC88"/>
@@ -21293,46 +24162,61 @@
     <w:abstractNumId w:val="0"/>
   </w:num>
   <w:num w:numId="3">
+    <w:abstractNumId w:val="4"/>
+  </w:num>
+  <w:num w:numId="4">
+    <w:abstractNumId w:val="13"/>
+  </w:num>
+  <w:num w:numId="5">
+    <w:abstractNumId w:val="5"/>
+  </w:num>
+  <w:num w:numId="6">
+    <w:abstractNumId w:val="20"/>
+  </w:num>
+  <w:num w:numId="7">
+    <w:abstractNumId w:val="8"/>
+  </w:num>
+  <w:num w:numId="8">
+    <w:abstractNumId w:val="7"/>
+  </w:num>
+  <w:num w:numId="9">
+    <w:abstractNumId w:val="18"/>
+  </w:num>
+  <w:num w:numId="10">
+    <w:abstractNumId w:val="12"/>
+  </w:num>
+  <w:num w:numId="11">
+    <w:abstractNumId w:val="9"/>
+  </w:num>
+  <w:num w:numId="12">
+    <w:abstractNumId w:val="14"/>
+  </w:num>
+  <w:num w:numId="13">
+    <w:abstractNumId w:val="16"/>
+  </w:num>
+  <w:num w:numId="14">
+    <w:abstractNumId w:val="11"/>
+  </w:num>
+  <w:num w:numId="15">
+    <w:abstractNumId w:val="6"/>
+  </w:num>
+  <w:num w:numId="16">
+    <w:abstractNumId w:val="17"/>
+  </w:num>
+  <w:num w:numId="17">
+    <w:abstractNumId w:val="3"/>
+  </w:num>
+  <w:num w:numId="18">
+    <w:abstractNumId w:val="10"/>
+  </w:num>
+  <w:num w:numId="19">
     <w:abstractNumId w:val="2"/>
   </w:num>
-  <w:num w:numId="4">
-    <w:abstractNumId w:val="10"/>
-  </w:num>
-  <w:num w:numId="5">
-    <w:abstractNumId w:val="3"/>
-  </w:num>
-  <w:num w:numId="6">
+  <w:num w:numId="20">
     <w:abstractNumId w:val="15"/>
   </w:num>
-  <w:num w:numId="7">
-    <w:abstractNumId w:val="6"/>
-  </w:num>
-  <w:num w:numId="8">
-    <w:abstractNumId w:val="5"/>
-  </w:num>
-  <w:num w:numId="9">
-    <w:abstractNumId w:val="14"/>
-  </w:num>
-  <w:num w:numId="10">
-    <w:abstractNumId w:val="9"/>
-  </w:num>
-  <w:num w:numId="11">
-    <w:abstractNumId w:val="7"/>
-  </w:num>
-  <w:num w:numId="12">
-    <w:abstractNumId w:val="11"/>
-  </w:num>
-  <w:num w:numId="13">
-    <w:abstractNumId w:val="12"/>
-  </w:num>
-  <w:num w:numId="14">
-    <w:abstractNumId w:val="8"/>
-  </w:num>
-  <w:num w:numId="15">
-    <w:abstractNumId w:val="4"/>
-  </w:num>
-  <w:num w:numId="16">
-    <w:abstractNumId w:val="13"/>
+  <w:num w:numId="21">
+    <w:abstractNumId w:val="19"/>
   </w:num>
 </w:numbering>
 </file>
@@ -22354,7 +25238,7 @@
 </file>
 
 <file path=customXml/itemProps1.xml><?xml version="1.0" encoding="utf-8"?>
-<ds:datastoreItem xmlns:ds="http://schemas.openxmlformats.org/officeDocument/2006/customXml" ds:itemID="{E1676112-5180-4047-95CA-BD8374A0DA37}">
+<ds:datastoreItem xmlns:ds="http://schemas.openxmlformats.org/officeDocument/2006/customXml" ds:itemID="{92E9E452-40B4-604D-9837-DAC71D4B29BE}">
   <ds:schemaRefs>
     <ds:schemaRef ds:uri="http://schemas.openxmlformats.org/officeDocument/2006/bibliography"/>
   </ds:schemaRefs>

</xml_diff>